<commit_message>
added some new features and the final report
</commit_message>
<xml_diff>
--- a/final_report.docx
+++ b/final_report.docx
@@ -164,7 +164,7 @@
           <w:sz w:val="20"/>
           <w:szCs w:val="20"/>
         </w:rPr>
-        <w:t xml:space="preserve">    This project focuses on the testing of Reinforcement learning principles, primarily in the context of video game development. </w:t>
+        <w:t xml:space="preserve">    This project focuses on the testing of</w:t>
       </w:r>
       <w:r>
         <w:rPr>
@@ -174,7 +174,37 @@
           <w:sz w:val="20"/>
           <w:szCs w:val="20"/>
         </w:rPr>
-        <w:t>[expand later?]</w:t>
+        <w:t xml:space="preserve"> Machine Learning </w:t>
+      </w:r>
+      <w:r>
+        <w:rPr>
+          <w:rFonts w:ascii="Times New Roman" w:hAnsi="Times New Roman" w:cs="Times New Roman"/>
+          <w:i/>
+          <w:iCs/>
+          <w:sz w:val="20"/>
+          <w:szCs w:val="20"/>
+        </w:rPr>
+        <w:t>principles</w:t>
+      </w:r>
+      <w:r>
+        <w:rPr>
+          <w:rFonts w:ascii="Times New Roman" w:hAnsi="Times New Roman" w:cs="Times New Roman"/>
+          <w:i/>
+          <w:iCs/>
+          <w:sz w:val="20"/>
+          <w:szCs w:val="20"/>
+        </w:rPr>
+        <w:t>, primarily in the context of video game development</w:t>
+      </w:r>
+      <w:r>
+        <w:rPr>
+          <w:rFonts w:ascii="Times New Roman" w:hAnsi="Times New Roman" w:cs="Times New Roman"/>
+          <w:i/>
+          <w:iCs/>
+          <w:sz w:val="20"/>
+          <w:szCs w:val="20"/>
+        </w:rPr>
+        <w:t xml:space="preserve">. The project will delve into a few different applications, primarily focusing on a pathfinder utilizing the Unity AI library. </w:t>
       </w:r>
     </w:p>
     <w:p>
@@ -577,7 +607,16 @@
           <w:sz w:val="20"/>
           <w:szCs w:val="20"/>
         </w:rPr>
-        <w:t>to navigate to a point on a “game level”. The point will be determined by a human user upon running the program, and the primary point of interest is that the agent</w:t>
+        <w:t xml:space="preserve">to navigate to a point on a “game level”. The point will be determined by a </w:t>
+      </w:r>
+      <w:r>
+        <w:rPr>
+          <w:rStyle w:val="textlayer--absolute"/>
+          <w:rFonts w:ascii="Times New Roman" w:hAnsi="Times New Roman" w:cs="Times New Roman"/>
+          <w:sz w:val="20"/>
+          <w:szCs w:val="20"/>
+        </w:rPr>
+        <w:t>human user upon running the program, and the primary point of interest is that the agent</w:t>
       </w:r>
       <w:r>
         <w:rPr>
@@ -799,7 +838,7 @@
                           </pic:cNvPicPr>
                         </pic:nvPicPr>
                         <pic:blipFill>
-                          <a:blip r:embed="rId5" cstate="print">
+                          <a:blip r:embed="rId7" cstate="print">
                             <a:extLst>
                               <a:ext uri="{28A0092B-C50C-407E-A947-70E740481C1C}">
                                 <a14:useLocalDpi xmlns:a14="http://schemas.microsoft.com/office/drawing/2010/main" val="0"/>
@@ -907,7 +946,7 @@
                   <o:lock v:ext="edit" aspectratio="t"/>
                 </v:shapetype>
                 <v:shape id="Picture 4" o:spid="_x0000_s1027" type="#_x0000_t75" alt="Diagram, engineering drawing&#10;&#10;Description automatically generated" style="position:absolute;width:23812;height:18503;visibility:visible;mso-wrap-style:square" o:gfxdata="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">
-                  <v:imagedata r:id="rId6" o:title="Diagram, engineering drawing&#10;&#10;Description automatically generated"/>
+                  <v:imagedata r:id="rId8" o:title="Diagram, engineering drawing&#10;&#10;Description automatically generated"/>
                 </v:shape>
                 <v:shapetype id="_x0000_t202" coordsize="21600,21600" o:spt="202" path="m,l,21600r21600,l21600,xe">
                   <v:stroke joinstyle="miter"/>
@@ -1010,6 +1049,15 @@
           <w:sz w:val="20"/>
           <w:szCs w:val="20"/>
         </w:rPr>
+        <w:t xml:space="preserve"> [10]</w:t>
+      </w:r>
+      <w:r>
+        <w:rPr>
+          <w:rStyle w:val="textlayer--absolute"/>
+          <w:rFonts w:ascii="Times New Roman" w:hAnsi="Times New Roman" w:cs="Times New Roman"/>
+          <w:sz w:val="20"/>
+          <w:szCs w:val="20"/>
+        </w:rPr>
         <w:t xml:space="preserve">. Many of these various features were experimented with during the research phase of this project. </w:t>
       </w:r>
       <w:r>
@@ -1119,9 +1167,9 @@
       </w:pPr>
       <w:r>
         <w:rPr>
+          <w:rFonts w:ascii="Times New Roman" w:hAnsi="Times New Roman" w:cs="Times New Roman"/>
           <w:noProof/>
         </w:rPr>
-        <w:lastRenderedPageBreak/>
         <mc:AlternateContent>
           <mc:Choice Requires="wpg">
             <w:drawing>
@@ -1158,7 +1206,7 @@
                           </pic:cNvPicPr>
                         </pic:nvPicPr>
                         <pic:blipFill rotWithShape="1">
-                          <a:blip r:embed="rId7" cstate="print">
+                          <a:blip r:embed="rId9" cstate="print">
                             <a:extLst>
                               <a:ext uri="{28A0092B-C50C-407E-A947-70E740481C1C}">
                                 <a14:useLocalDpi xmlns:a14="http://schemas.microsoft.com/office/drawing/2010/main" val="0"/>
@@ -1250,7 +1298,7 @@
             <w:pict>
               <v:group w14:anchorId="208E721E" id="Group 10" o:spid="_x0000_s1029" style="position:absolute;left:0;text-align:left;margin-left:262.2pt;margin-top:87.5pt;width:193.4pt;height:191.2pt;z-index:251663360" coordsize="24561,24282" o:gfxdata="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">
                 <v:shape id="Picture 8" o:spid="_x0000_s1030" type="#_x0000_t75" alt="A picture containing text, crossword puzzle&#10;&#10;Description automatically generated" style="position:absolute;width:24561;height:21151;visibility:visible;mso-wrap-style:square" o:gfxdata="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">
-                  <v:imagedata r:id="rId8" o:title="A picture containing text, crossword puzzle&#10;&#10;Description automatically generated" croptop="3789f" cropbottom="3000f" cropleft="1717f" cropright="2003f"/>
+                  <v:imagedata r:id="rId10" o:title="A picture containing text, crossword puzzle&#10;&#10;Description automatically generated" croptop="3789f" cropbottom="3000f" cropleft="1717f" cropright="2003f"/>
                 </v:shape>
                 <v:shape id="Text Box 9" o:spid="_x0000_s1031" type="#_x0000_t202" style="position:absolute;top:21697;width:24561;height:2585;visibility:visible;mso-wrap-style:square;v-text-anchor:top" o:gfxdata="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" stroked="f">
                   <v:textbox style="mso-fit-shape-to-text:t" inset="0,0,0,0">
@@ -1358,7 +1406,25 @@
           <w:sz w:val="20"/>
           <w:szCs w:val="20"/>
         </w:rPr>
-        <w:t>NavMeshSurface. Each is critical to the operation of the pathfinder. The NavMeshAgent has its own library of functions that allow it to take in data and utilize information from the NavMeshSurface to compute the best route</w:t>
+        <w:t>NavMeshSurface</w:t>
+      </w:r>
+      <w:r>
+        <w:rPr>
+          <w:rStyle w:val="textlayer--absolute"/>
+          <w:rFonts w:ascii="Times New Roman" w:hAnsi="Times New Roman" w:cs="Times New Roman"/>
+          <w:sz w:val="20"/>
+          <w:szCs w:val="20"/>
+        </w:rPr>
+        <w:t xml:space="preserve"> [11]</w:t>
+      </w:r>
+      <w:r>
+        <w:rPr>
+          <w:rStyle w:val="textlayer--absolute"/>
+          <w:rFonts w:ascii="Times New Roman" w:hAnsi="Times New Roman" w:cs="Times New Roman"/>
+          <w:sz w:val="20"/>
+          <w:szCs w:val="20"/>
+        </w:rPr>
+        <w:t>. Each is critical to the operation of the pathfinder. The NavMeshAgent has its own library of functions that allow it to take in data and utilize information from the NavMeshSurface to compute the best route</w:t>
       </w:r>
       <w:r>
         <w:rPr>
@@ -1473,44 +1539,23 @@
           <w:sz w:val="20"/>
           <w:szCs w:val="20"/>
         </w:rPr>
-        <w:t xml:space="preserve">The NavMesh uses the stored polygons to calculate the best route to a selected destination location from the starting point. This process can be seen upon running the project. It determines the shortest path by collecting sequences of polygons that lead from the starting point to the destination point and performing computations utilizing the A* algorithm to determine the shortest path. </w:t>
-      </w:r>
-      <w:r>
-        <w:rPr>
-          <w:color w:val="000000"/>
-          <w:sz w:val="20"/>
-          <w:szCs w:val="20"/>
-          <w:highlight w:val="yellow"/>
-        </w:rPr>
-        <w:t xml:space="preserve">[more information about the A* </w:t>
-      </w:r>
-      <w:proofErr w:type="spellStart"/>
-      <w:r>
-        <w:rPr>
-          <w:color w:val="000000"/>
-          <w:sz w:val="20"/>
-          <w:szCs w:val="20"/>
-          <w:highlight w:val="yellow"/>
-        </w:rPr>
-        <w:t>Alg</w:t>
-      </w:r>
-      <w:proofErr w:type="spellEnd"/>
-      <w:r>
-        <w:rPr>
-          <w:color w:val="000000"/>
-          <w:sz w:val="20"/>
-          <w:szCs w:val="20"/>
-          <w:highlight w:val="yellow"/>
-        </w:rPr>
-        <w:t xml:space="preserve"> found here].</w:t>
-      </w:r>
-      <w:r>
-        <w:rPr>
-          <w:color w:val="000000"/>
-          <w:sz w:val="20"/>
-          <w:szCs w:val="20"/>
-        </w:rPr>
-        <w:t xml:space="preserve"> </w:t>
+        <w:t>The NavMesh uses the stored polygons to calculate the best route to a selected destination location from the starting point. This process can be seen upon running the project. It determines the shortest path by collecting sequences of polygons that lead from the starting point to the destination point and performing computations utilizing the A* algorithm to determine the shortest path.</w:t>
+      </w:r>
+      <w:r>
+        <w:rPr>
+          <w:color w:val="000000"/>
+          <w:sz w:val="20"/>
+          <w:szCs w:val="20"/>
+        </w:rPr>
+        <w:t>[15]</w:t>
+      </w:r>
+      <w:r>
+        <w:rPr>
+          <w:color w:val="000000"/>
+          <w:sz w:val="20"/>
+          <w:szCs w:val="20"/>
+        </w:rPr>
+        <w:t>.</w:t>
       </w:r>
     </w:p>
     <w:p>
@@ -1556,6 +1601,14 @@
         </w:rPr>
         <w:t xml:space="preserve"> method of implementation for this project. Back propagation is utilized within the A* algorithm to determine the best route, similar to how Neural Networks developed for Reinforcement Learning would function for the same problem. </w:t>
       </w:r>
+      <w:r>
+        <w:rPr>
+          <w:color w:val="000000"/>
+          <w:sz w:val="20"/>
+          <w:szCs w:val="20"/>
+        </w:rPr>
+        <w:t xml:space="preserve">For more information about the A* algorithm see reference 15 and reference 14. </w:t>
+      </w:r>
     </w:p>
     <w:p>
       <w:pPr>
@@ -1583,65 +1636,32 @@
           <w:sz w:val="20"/>
           <w:szCs w:val="20"/>
         </w:rPr>
-        <w:t>The reasoning behind the choice of an algorithm like A* over pure Reinforcement Learning within pathfinding would be the concept of exploration versus exploitation. “Reinforcement Learning is somewhat like the heuristic function in A*, except that it’s updated as the agents try new things and learn what works</w:t>
-      </w:r>
-      <w:r>
-        <w:rPr>
-          <w:color w:val="000000"/>
-          <w:sz w:val="20"/>
-          <w:szCs w:val="20"/>
-          <w:highlight w:val="yellow"/>
-        </w:rPr>
-        <w:t>” [</w:t>
-      </w:r>
-      <w:proofErr w:type="spellStart"/>
-      <w:r>
-        <w:rPr>
-          <w:color w:val="000000"/>
-          <w:sz w:val="20"/>
-          <w:szCs w:val="20"/>
-          <w:highlight w:val="yellow"/>
-        </w:rPr>
-        <w:t>alg</w:t>
-      </w:r>
-      <w:proofErr w:type="spellEnd"/>
-      <w:r>
-        <w:rPr>
-          <w:color w:val="000000"/>
-          <w:sz w:val="20"/>
-          <w:szCs w:val="20"/>
-          <w:highlight w:val="yellow"/>
-        </w:rPr>
-        <w:t xml:space="preserve"> in ai source].</w:t>
-      </w:r>
-      <w:r>
-        <w:rPr>
-          <w:color w:val="000000"/>
-          <w:sz w:val="20"/>
-          <w:szCs w:val="20"/>
-        </w:rPr>
-        <w:t xml:space="preserve"> In game development it is more common to utilize the A* algorithm as a basis for a pathfinding agent, and then to utilize </w:t>
-      </w:r>
-      <w:r>
-        <w:rPr>
-          <w:color w:val="000000"/>
-          <w:sz w:val="20"/>
-          <w:szCs w:val="20"/>
-        </w:rPr>
-        <w:t>Reinforcement Learning to guide to teach the agent how to behave in the world. After learning about the A* function that the Unity AI library utilizes, it was determined that it would be a more efficient and more realistic implementation of a pathfinder, similar to what is used in the game development industry. </w:t>
-      </w:r>
-    </w:p>
-    <w:p>
-      <w:pPr>
-        <w:spacing w:line="240" w:lineRule="auto"/>
-        <w:jc w:val="both"/>
-        <w:rPr>
-          <w:rStyle w:val="textlayer--absolute"/>
-          <w:rFonts w:ascii="Times New Roman" w:hAnsi="Times New Roman" w:cs="Times New Roman"/>
-          <w:sz w:val="20"/>
-          <w:szCs w:val="20"/>
-        </w:rPr>
-      </w:pPr>
+        <w:t xml:space="preserve">The reasoning behind the choice of an algorithm like A* over pure Reinforcement Learning within pathfinding would be the concept of exploration versus exploitation. “Reinforcement Learning is somewhat like the heuristic function in A*, except that it’s updated as the agents try new things and learn what </w:t>
+      </w:r>
+      <w:r>
+        <w:rPr>
+          <w:color w:val="000000"/>
+          <w:sz w:val="20"/>
+          <w:szCs w:val="20"/>
+        </w:rPr>
+        <w:t>works</w:t>
+      </w:r>
+      <w:r>
+        <w:rPr>
+          <w:color w:val="000000"/>
+          <w:sz w:val="20"/>
+          <w:szCs w:val="20"/>
+        </w:rPr>
+        <w:t>” [14].</w:t>
+      </w:r>
+      <w:r>
+        <w:rPr>
+          <w:color w:val="000000"/>
+          <w:sz w:val="20"/>
+          <w:szCs w:val="20"/>
+        </w:rPr>
+        <w:t xml:space="preserve"> In game development it is more common to utilize the A* algorithm as a basis for a pathfinding agent, and then to utilize Reinforcement Learning to guide to teach the agent how to behave in the world. After learning about the A* function that the Unity AI library utilizes, it was determined that it would be a more efficient and more realistic implementation of a pathfinder, similar to what is used in the game development industry. </w:t>
+      </w:r>
     </w:p>
     <w:p>
       <w:pPr>
@@ -2078,7 +2098,31 @@
           <w:sz w:val="20"/>
           <w:szCs w:val="20"/>
         </w:rPr>
-        <w:t xml:space="preserve">Before finalizing the design of the project, a variety of different machine learning tools for game development were explored and considered. One of note would be the Google semantic reactor. This software allows the user to compare an inputted phrase to a potential output based on the semantic relevance of the words used in the input to the words in each of the possible outputs. A small amount of time was spent investigating this software and experimenting with the potential implementations. </w:t>
+        <w:t>Before finalizing the design of the project, a variety of different machine learning tools for game development were explored and considered. One of note would be the Google semantic reactor</w:t>
+      </w:r>
+      <w:r>
+        <w:rPr>
+          <w:rFonts w:ascii="Times New Roman" w:hAnsi="Times New Roman" w:cs="Times New Roman"/>
+          <w:sz w:val="20"/>
+          <w:szCs w:val="20"/>
+        </w:rPr>
+        <w:t xml:space="preserve"> [6]</w:t>
+      </w:r>
+      <w:r>
+        <w:rPr>
+          <w:rFonts w:ascii="Times New Roman" w:hAnsi="Times New Roman" w:cs="Times New Roman"/>
+          <w:sz w:val="20"/>
+          <w:szCs w:val="20"/>
+        </w:rPr>
+        <w:t xml:space="preserve">. This software allows the user to compare an inputted phrase to a potential output based on the semantic relevance of the words used in the input to the words in each of the possible outputs. A small amount of time was spent investigating this software and experimenting with the potential implementations. </w:t>
+      </w:r>
+      <w:r>
+        <w:rPr>
+          <w:rFonts w:ascii="Times New Roman" w:hAnsi="Times New Roman" w:cs="Times New Roman"/>
+          <w:sz w:val="20"/>
+          <w:szCs w:val="20"/>
+        </w:rPr>
+        <w:t xml:space="preserve">Though this software was not used for this project, experimenting with some of the features proved helpful in developing an understanding of the types of machine learning technology currently available. </w:t>
       </w:r>
     </w:p>
     <w:p>
@@ -2134,7 +2178,7 @@
                           </pic:cNvPicPr>
                         </pic:nvPicPr>
                         <pic:blipFill rotWithShape="1">
-                          <a:blip r:embed="rId9">
+                          <a:blip r:embed="rId11">
                             <a:extLst>
                               <a:ext uri="{28A0092B-C50C-407E-A947-70E740481C1C}">
                                 <a14:useLocalDpi xmlns:a14="http://schemas.microsoft.com/office/drawing/2010/main" val="0"/>
@@ -2240,7 +2284,7 @@
             <w:pict>
               <v:group w14:anchorId="49FB5331" id="Group 6" o:spid="_x0000_s1032" style="position:absolute;left:0;text-align:left;margin-left:0;margin-top:11.05pt;width:215.25pt;height:210.4pt;z-index:251655168" coordsize="27336,26725" o:gfxdata="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">
                 <v:shape id="Picture 1" o:spid="_x0000_s1033" type="#_x0000_t75" alt="Graphical user interface, text, application&#10;&#10;Description automatically generated" style="position:absolute;left:2232;width:21476;height:21837;visibility:visible;mso-wrap-style:square" o:gfxdata="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">
-                  <v:imagedata r:id="rId10" o:title="Graphical user interface, text, application&#10;&#10;Description automatically generated" cropbottom="30076f"/>
+                  <v:imagedata r:id="rId12" o:title="Graphical user interface, text, application&#10;&#10;Description automatically generated" cropbottom="30076f"/>
                 </v:shape>
                 <v:shape id="Text Box 2" o:spid="_x0000_s1034" type="#_x0000_t202" style="position:absolute;top:23391;width:27336;height:3334;visibility:visible;mso-wrap-style:square;v-text-anchor:top" o:gfxdata="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" stroked="f">
                   <v:textbox inset="0,0,0,0">
@@ -2326,7 +2370,31 @@
           <w:sz w:val="20"/>
           <w:szCs w:val="20"/>
         </w:rPr>
-        <w:t xml:space="preserve">After some consideration, a decision was made to have the project focus on implementations of Machine Learning within the Unity Game Development Engine. </w:t>
+        <w:t xml:space="preserve">After some consideration, a decision was made to have the </w:t>
+      </w:r>
+      <w:r>
+        <w:rPr>
+          <w:rFonts w:ascii="Times New Roman" w:hAnsi="Times New Roman" w:cs="Times New Roman"/>
+          <w:sz w:val="20"/>
+          <w:szCs w:val="20"/>
+        </w:rPr>
+        <w:t>focus of the project be</w:t>
+      </w:r>
+      <w:r>
+        <w:rPr>
+          <w:rFonts w:ascii="Times New Roman" w:hAnsi="Times New Roman" w:cs="Times New Roman"/>
+          <w:sz w:val="20"/>
+          <w:szCs w:val="20"/>
+        </w:rPr>
+        <w:t xml:space="preserve"> implementations of </w:t>
+      </w:r>
+      <w:r>
+        <w:rPr>
+          <w:rFonts w:ascii="Times New Roman" w:hAnsi="Times New Roman" w:cs="Times New Roman"/>
+          <w:sz w:val="20"/>
+          <w:szCs w:val="20"/>
+        </w:rPr>
+        <w:t xml:space="preserve">Machine Learning within the Unity Game Development Engine. </w:t>
       </w:r>
     </w:p>
     <w:p>
@@ -2483,33 +2551,31 @@
           <w:sz w:val="20"/>
           <w:szCs w:val="20"/>
         </w:rPr>
-        <w:t xml:space="preserve"> a youtuber named Jabrill </w:t>
-      </w:r>
-      <w:r>
-        <w:rPr>
-          <w:color w:val="000000"/>
-          <w:sz w:val="20"/>
-          <w:szCs w:val="20"/>
-          <w:highlight w:val="yellow"/>
-        </w:rPr>
-        <w:t>[ins ref]</w:t>
-      </w:r>
-      <w:r>
-        <w:rPr>
-          <w:color w:val="000000"/>
-          <w:sz w:val="20"/>
-          <w:szCs w:val="20"/>
-          <w:highlight w:val="yellow"/>
-        </w:rPr>
-        <w:t>,</w:t>
-      </w:r>
-      <w:r>
-        <w:rPr>
-          <w:color w:val="000000"/>
-          <w:sz w:val="20"/>
-          <w:szCs w:val="20"/>
-        </w:rPr>
-        <w:t xml:space="preserve"> however, there was no distinct step process outlined within the content provided. The videos were more theory and education focused, with no source files to look through. Using the </w:t>
+        <w:t xml:space="preserve"> a youtuber named Jabrill [</w:t>
+      </w:r>
+      <w:r>
+        <w:rPr>
+          <w:color w:val="000000"/>
+          <w:sz w:val="20"/>
+          <w:szCs w:val="20"/>
+        </w:rPr>
+        <w:t>5</w:t>
+      </w:r>
+      <w:r>
+        <w:rPr>
+          <w:color w:val="000000"/>
+          <w:sz w:val="20"/>
+          <w:szCs w:val="20"/>
+        </w:rPr>
+        <w:t>]</w:t>
+      </w:r>
+      <w:r>
+        <w:rPr>
+          <w:color w:val="000000"/>
+          <w:sz w:val="20"/>
+          <w:szCs w:val="20"/>
+        </w:rPr>
+        <w:t xml:space="preserve">, however, there was no distinct step process outlined within the content provided. The videos were more theory and education focused, with no source files to look through. Using the </w:t>
       </w:r>
       <w:r>
         <w:rPr>
@@ -2561,15 +2627,15 @@
           <w:sz w:val="20"/>
           <w:szCs w:val="20"/>
         </w:rPr>
-        <w:t xml:space="preserve">    The initial design for this project entailed </w:t>
-      </w:r>
-      <w:r>
-        <w:rPr>
-          <w:rFonts w:ascii="Times New Roman" w:hAnsi="Times New Roman" w:cs="Times New Roman"/>
-          <w:sz w:val="20"/>
-          <w:szCs w:val="20"/>
-        </w:rPr>
-        <w:t xml:space="preserve">first </w:t>
+        <w:t xml:space="preserve">    The initial design for this project entailed</w:t>
+      </w:r>
+      <w:r>
+        <w:rPr>
+          <w:rFonts w:ascii="Times New Roman" w:hAnsi="Times New Roman" w:cs="Times New Roman"/>
+          <w:sz w:val="20"/>
+          <w:szCs w:val="20"/>
+        </w:rPr>
+        <w:t xml:space="preserve"> </w:t>
       </w:r>
       <w:r>
         <w:rPr>
@@ -2604,26 +2670,16 @@
           <w:sz w:val="20"/>
           <w:szCs w:val="20"/>
         </w:rPr>
-        <w:t xml:space="preserve"> </w:t>
-      </w:r>
-      <w:r>
-        <w:rPr>
-          <w:rFonts w:ascii="Times New Roman" w:hAnsi="Times New Roman" w:cs="Times New Roman"/>
-          <w:color w:val="000000"/>
-          <w:sz w:val="20"/>
-          <w:szCs w:val="20"/>
-          <w:shd w:val="clear" w:color="auto" w:fill="FFFF00"/>
-        </w:rPr>
-        <w:t xml:space="preserve">[ins tutorial] </w:t>
-      </w:r>
-      <w:r>
-        <w:rPr>
-          <w:rFonts w:ascii="Times New Roman" w:hAnsi="Times New Roman" w:cs="Times New Roman"/>
-          <w:color w:val="000000"/>
-          <w:sz w:val="20"/>
-          <w:szCs w:val="20"/>
-        </w:rPr>
-        <w:t xml:space="preserve">which was very insightful. The tutorial focused on explaining how to create a script for training an agent within unity, including all of the libraries that could be downloaded and a </w:t>
+        <w:t xml:space="preserve"> [8] </w:t>
+      </w:r>
+      <w:r>
+        <w:rPr>
+          <w:rFonts w:ascii="Times New Roman" w:hAnsi="Times New Roman" w:cs="Times New Roman"/>
+          <w:color w:val="000000"/>
+          <w:sz w:val="20"/>
+          <w:szCs w:val="20"/>
+        </w:rPr>
+        <w:t xml:space="preserve">was very insightful. The tutorial focused on explaining how to create a script for training an agent within unity, including all of the libraries that could be downloaded and a </w:t>
       </w:r>
       <w:r>
         <w:rPr>
@@ -2680,7 +2736,7 @@
                     </pic:cNvPicPr>
                   </pic:nvPicPr>
                   <pic:blipFill>
-                    <a:blip r:embed="rId11">
+                    <a:blip r:embed="rId13">
                       <a:extLst>
                         <a:ext uri="{28A0092B-C50C-407E-A947-70E740481C1C}">
                           <a14:useLocalDpi xmlns:a14="http://schemas.microsoft.com/office/drawing/2010/main" val="0"/>
@@ -2715,6 +2771,7 @@
     <w:p>
       <w:pPr>
         <w:pStyle w:val="Caption"/>
+        <w:spacing w:after="160"/>
         <w:jc w:val="both"/>
         <w:rPr>
           <w:rFonts w:ascii="Times New Roman" w:hAnsi="Times New Roman" w:cs="Times New Roman"/>
@@ -2766,23 +2823,7 @@
           <w:sz w:val="20"/>
           <w:szCs w:val="20"/>
         </w:rPr>
-        <w:t xml:space="preserve">After much research and initial experimentation, the NavMesh feature of the Unity AI library was selected </w:t>
-      </w:r>
-      <w:r>
-        <w:rPr>
-          <w:color w:val="000000"/>
-          <w:sz w:val="20"/>
-          <w:szCs w:val="20"/>
-        </w:rPr>
-        <w:t>as the best feature to implement a pathfinder with</w:t>
-      </w:r>
-      <w:r>
-        <w:rPr>
-          <w:color w:val="000000"/>
-          <w:sz w:val="20"/>
-          <w:szCs w:val="20"/>
-        </w:rPr>
-        <w:t xml:space="preserve">. Within the Unity AI library, there were several different routes </w:t>
+        <w:t xml:space="preserve">Within the </w:t>
       </w:r>
       <w:r>
         <w:rPr>
@@ -2791,33 +2832,47 @@
           <w:szCs w:val="20"/>
         </w:rPr>
         <w:lastRenderedPageBreak/>
-        <w:t xml:space="preserve">available to choose from for implementing some form of machine learning element within the context of a videogame, however a NavMesh was determined to be the best implementation choice. A NavMesh is a collection of convex polygons that covers all walkable surfaces within a </w:t>
-      </w:r>
-      <w:r>
-        <w:rPr>
-          <w:color w:val="000000"/>
-          <w:sz w:val="20"/>
-          <w:szCs w:val="20"/>
-        </w:rPr>
-        <w:t>region.</w:t>
-      </w:r>
-      <w:r>
-        <w:rPr>
-          <w:color w:val="000000"/>
-          <w:sz w:val="20"/>
-          <w:szCs w:val="20"/>
-          <w:shd w:val="clear" w:color="auto" w:fill="FFFF00"/>
-        </w:rPr>
-        <w:t xml:space="preserve"> [</w:t>
-      </w:r>
-      <w:r>
-        <w:rPr>
-          <w:color w:val="000000"/>
-          <w:sz w:val="20"/>
-          <w:szCs w:val="20"/>
-          <w:shd w:val="clear" w:color="auto" w:fill="FFFF00"/>
-        </w:rPr>
-        <w:t xml:space="preserve"> reference the library thing]. </w:t>
+        <w:t>Unity AI library, there were several different routes available to choose from for implementing some form of machine learning element within the context of a videogame, however a NavMesh wa</w:t>
+      </w:r>
+      <w:r>
+        <w:rPr>
+          <w:color w:val="000000"/>
+          <w:sz w:val="20"/>
+          <w:szCs w:val="20"/>
+        </w:rPr>
+        <w:t>s the one selected for this project</w:t>
+      </w:r>
+      <w:r>
+        <w:rPr>
+          <w:color w:val="000000"/>
+          <w:sz w:val="20"/>
+          <w:szCs w:val="20"/>
+        </w:rPr>
+        <w:t xml:space="preserve">. </w:t>
+      </w:r>
+      <w:r>
+        <w:rPr>
+          <w:color w:val="000000"/>
+          <w:sz w:val="20"/>
+          <w:szCs w:val="20"/>
+        </w:rPr>
+        <w:t xml:space="preserve">A NavMesh is a collection of convex polygons that covers all walkable surfaces within a </w:t>
+      </w:r>
+      <w:r>
+        <w:rPr>
+          <w:color w:val="000000"/>
+          <w:sz w:val="20"/>
+          <w:szCs w:val="20"/>
+        </w:rPr>
+        <w:t>region</w:t>
+      </w:r>
+      <w:r>
+        <w:rPr>
+          <w:color w:val="000000"/>
+          <w:sz w:val="20"/>
+          <w:szCs w:val="20"/>
+        </w:rPr>
+        <w:t xml:space="preserve"> [12]. </w:t>
       </w:r>
       <w:r>
         <w:rPr>
@@ -2870,7 +2925,7 @@
                           </pic:cNvPicPr>
                         </pic:nvPicPr>
                         <pic:blipFill>
-                          <a:blip r:embed="rId12" cstate="print">
+                          <a:blip r:embed="rId14" cstate="print">
                             <a:extLst>
                               <a:ext uri="{28A0092B-C50C-407E-A947-70E740481C1C}">
                                 <a14:useLocalDpi xmlns:a14="http://schemas.microsoft.com/office/drawing/2010/main" val="0"/>
@@ -3003,7 +3058,7 @@
             <w:pict>
               <v:group w14:anchorId="4DCA63C2" id="Group 13" o:spid="_x0000_s1035" style="position:absolute;left:0;text-align:left;margin-left:0;margin-top:0;width:3in;height:129.25pt;z-index:251667456" coordsize="27432,16414" o:gfxdata="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">
                 <v:shape id="Picture 11" o:spid="_x0000_s1036" type="#_x0000_t75" alt="A picture containing diagram&#10;&#10;Description automatically generated" style="position:absolute;width:27432;height:13239;visibility:visible;mso-wrap-style:square" o:gfxdata="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">
-                  <v:imagedata r:id="rId13" o:title="A picture containing diagram&#10;&#10;Description automatically generated"/>
+                  <v:imagedata r:id="rId15" o:title="A picture containing diagram&#10;&#10;Description automatically generated"/>
                 </v:shape>
                 <v:shape id="Text Box 12" o:spid="_x0000_s1037" type="#_x0000_t202" style="position:absolute;top:13830;width:27432;height:2584;visibility:visible;mso-wrap-style:square;v-text-anchor:top" o:gfxdata="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" stroked="f">
                   <v:textbox style="mso-fit-shape-to-text:t" inset="0,0,0,0">
@@ -3183,9 +3238,40 @@
           <w:color w:val="000000"/>
           <w:sz w:val="20"/>
           <w:szCs w:val="20"/>
-          <w:shd w:val="clear" w:color="auto" w:fill="FFFF00"/>
-        </w:rPr>
-        <w:t>[reference the git hub - also somewhere reference unity AI git]. </w:t>
+        </w:rPr>
+        <w:t>(</w:t>
+      </w:r>
+      <w:r>
+        <w:rPr>
+          <w:color w:val="000000"/>
+          <w:sz w:val="20"/>
+          <w:szCs w:val="20"/>
+        </w:rPr>
+        <w:t>S</w:t>
+      </w:r>
+      <w:r>
+        <w:rPr>
+          <w:color w:val="000000"/>
+          <w:sz w:val="20"/>
+          <w:szCs w:val="20"/>
+        </w:rPr>
+        <w:t xml:space="preserve">ee section </w:t>
+      </w:r>
+      <w:r>
+        <w:rPr>
+          <w:color w:val="000000"/>
+          <w:sz w:val="20"/>
+          <w:szCs w:val="20"/>
+        </w:rPr>
+        <w:t>6</w:t>
+      </w:r>
+      <w:r>
+        <w:rPr>
+          <w:color w:val="000000"/>
+          <w:sz w:val="20"/>
+          <w:szCs w:val="20"/>
+        </w:rPr>
+        <w:t xml:space="preserve"> to access the GitHub)</w:t>
       </w:r>
     </w:p>
     <w:p>
@@ -3247,7 +3333,23 @@
           <w:sz w:val="20"/>
           <w:szCs w:val="20"/>
         </w:rPr>
-        <w:t>This project was implemented by following and modifying the tutorial provided by Unity Learn. The first step was to download the necessary Unity Libraries and set up the programming environment in addition to the Unity Interface Environment. Unity utilizes Visual Studio as a code editor</w:t>
+        <w:t>This project was implemented by following and modifying the tutorial provided by Unity Learn</w:t>
+      </w:r>
+      <w:r>
+        <w:rPr>
+          <w:rFonts w:ascii="Times New Roman" w:hAnsi="Times New Roman" w:cs="Times New Roman"/>
+          <w:sz w:val="20"/>
+          <w:szCs w:val="20"/>
+        </w:rPr>
+        <w:t xml:space="preserve"> [13]</w:t>
+      </w:r>
+      <w:r>
+        <w:rPr>
+          <w:rFonts w:ascii="Times New Roman" w:hAnsi="Times New Roman" w:cs="Times New Roman"/>
+          <w:sz w:val="20"/>
+          <w:szCs w:val="20"/>
+        </w:rPr>
+        <w:t>. The first step was to download the necessary Unity Libraries and set up the programming environment in addition to the Unity Interface Environment. Unity utilizes Visual Studio as a code editor</w:t>
       </w:r>
       <w:r>
         <w:rPr>
@@ -3298,6 +3400,9 @@
         <w:keepNext/>
         <w:spacing w:line="240" w:lineRule="auto"/>
         <w:jc w:val="both"/>
+        <w:rPr>
+          <w:rFonts w:ascii="Times New Roman" w:hAnsi="Times New Roman" w:cs="Times New Roman"/>
+        </w:rPr>
       </w:pPr>
       <w:r>
         <w:rPr>
@@ -3321,7 +3426,7 @@
                     <pic:cNvPicPr/>
                   </pic:nvPicPr>
                   <pic:blipFill>
-                    <a:blip r:embed="rId14"/>
+                    <a:blip r:embed="rId16"/>
                     <a:stretch>
                       <a:fillRect/>
                     </a:stretch>
@@ -3345,6 +3450,7 @@
     <w:p>
       <w:pPr>
         <w:pStyle w:val="Caption"/>
+        <w:spacing w:after="160"/>
         <w:jc w:val="both"/>
         <w:rPr>
           <w:rFonts w:ascii="Times New Roman" w:hAnsi="Times New Roman" w:cs="Times New Roman"/>
@@ -3521,10 +3627,57 @@
           <w:szCs w:val="20"/>
         </w:rPr>
         <w:lastRenderedPageBreak/>
-        <w:t xml:space="preserve">object. The program was unable to recognize the user clicking on the ground because there wasn’t a collider on the ground object. After adding a collider, the program functioned as expected and was fun to play </w:t>
-      </w:r>
-      <w:r>
-        <w:rPr>
+        <w:t>object. The program was unable to recognize the user clicking on the ground because there wasn’t a collider on the ground object. After adding a collider, the program functioned as expected and was fun to play with, watching the agent maneuver around the space. </w:t>
+      </w:r>
+    </w:p>
+    <w:p>
+      <w:pPr>
+        <w:spacing w:line="240" w:lineRule="auto"/>
+        <w:jc w:val="both"/>
+        <w:rPr>
+          <w:rFonts w:ascii="Times New Roman" w:hAnsi="Times New Roman" w:cs="Times New Roman"/>
+          <w:sz w:val="20"/>
+          <w:szCs w:val="20"/>
+        </w:rPr>
+      </w:pPr>
+      <w:r>
+        <w:rPr>
+          <w:rFonts w:ascii="Times New Roman" w:hAnsi="Times New Roman" w:cs="Times New Roman"/>
+          <w:sz w:val="20"/>
+          <w:szCs w:val="20"/>
+        </w:rPr>
+        <w:t>3.</w:t>
+      </w:r>
+      <w:r>
+        <w:rPr>
+          <w:rFonts w:ascii="Times New Roman" w:hAnsi="Times New Roman" w:cs="Times New Roman"/>
+          <w:sz w:val="20"/>
+          <w:szCs w:val="20"/>
+        </w:rPr>
+        <w:t xml:space="preserve"> </w:t>
+      </w:r>
+      <w:r>
+        <w:rPr>
+          <w:rFonts w:ascii="Times New Roman" w:hAnsi="Times New Roman" w:cs="Times New Roman"/>
+          <w:sz w:val="20"/>
+          <w:szCs w:val="20"/>
+        </w:rPr>
+        <w:t>Experiments and Results</w:t>
+      </w:r>
+    </w:p>
+    <w:p>
+      <w:pPr>
+        <w:spacing w:line="240" w:lineRule="auto"/>
+        <w:jc w:val="both"/>
+        <w:rPr>
+          <w:rFonts w:ascii="Times New Roman" w:hAnsi="Times New Roman" w:cs="Times New Roman"/>
+          <w:sz w:val="20"/>
+          <w:szCs w:val="20"/>
+        </w:rPr>
+      </w:pPr>
+      <w:r>
+        <w:rPr>
+          <w:rFonts w:ascii="Times New Roman" w:hAnsi="Times New Roman" w:cs="Times New Roman"/>
           <w:noProof/>
           <w:color w:val="000000"/>
           <w:sz w:val="20"/>
@@ -3533,13 +3686,13 @@
         <mc:AlternateContent>
           <mc:Choice Requires="wpg">
             <w:drawing>
-              <wp:anchor distT="0" distB="0" distL="114300" distR="114300" simplePos="0" relativeHeight="251671552" behindDoc="0" locked="0" layoutInCell="1" allowOverlap="1" wp14:anchorId="54313F5A" wp14:editId="74532816">
+              <wp:anchor distT="0" distB="0" distL="114300" distR="114300" simplePos="0" relativeHeight="251671552" behindDoc="0" locked="0" layoutInCell="1" allowOverlap="1" wp14:anchorId="54313F5A" wp14:editId="37658D8A">
                 <wp:simplePos x="0" y="0"/>
                 <wp:positionH relativeFrom="column">
-                  <wp:posOffset>0</wp:posOffset>
+                  <wp:align>right</wp:align>
                 </wp:positionH>
                 <wp:positionV relativeFrom="paragraph">
-                  <wp:posOffset>1378424</wp:posOffset>
+                  <wp:posOffset>1936419</wp:posOffset>
                 </wp:positionV>
                 <wp:extent cx="2743200" cy="1711325"/>
                 <wp:effectExtent l="0" t="0" r="0" b="3175"/>
@@ -3566,7 +3719,7 @@
                           </pic:cNvPicPr>
                         </pic:nvPicPr>
                         <pic:blipFill>
-                          <a:blip r:embed="rId15" cstate="print">
+                          <a:blip r:embed="rId17" cstate="print">
                             <a:extLst>
                               <a:ext uri="{28A0092B-C50C-407E-A947-70E740481C1C}">
                                 <a14:useLocalDpi xmlns:a14="http://schemas.microsoft.com/office/drawing/2010/main" val="0"/>
@@ -3624,7 +3777,16 @@
                                   <w:iCs w:val="0"/>
                                   <w:color w:val="auto"/>
                                 </w:rPr>
-                                <w:t>Figure 3.1: Actual Gameplay space from tutorial</w:t>
+                                <w:t xml:space="preserve">Figure 3.1: Actual Gameplay space </w:t>
+                              </w:r>
+                              <w:r>
+                                <w:rPr>
+                                  <w:rFonts w:ascii="Times New Roman" w:hAnsi="Times New Roman" w:cs="Times New Roman"/>
+                                  <w:i w:val="0"/>
+                                  <w:iCs w:val="0"/>
+                                  <w:color w:val="auto"/>
+                                </w:rPr>
+                                <w:t>developed</w:t>
                               </w:r>
                             </w:p>
                           </w:txbxContent>
@@ -3644,9 +3806,9 @@
           </mc:Choice>
           <mc:Fallback>
             <w:pict>
-              <v:group w14:anchorId="54313F5A" id="Group 18" o:spid="_x0000_s1038" style="position:absolute;left:0;text-align:left;margin-left:0;margin-top:108.55pt;width:3in;height:134.75pt;z-index:251671552" coordsize="27432,17113" o:gfxdata="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">
+              <v:group w14:anchorId="54313F5A" id="Group 18" o:spid="_x0000_s1038" style="position:absolute;left:0;text-align:left;margin-left:164.8pt;margin-top:152.45pt;width:3in;height:134.75pt;z-index:251671552;mso-position-horizontal:right" coordsize="27432,17113" o:gfxdata="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">
                 <v:shape id="Picture 16" o:spid="_x0000_s1039" type="#_x0000_t75" alt="A picture containing toy, LEGO&#10;&#10;Description automatically generated" style="position:absolute;width:27432;height:14528;visibility:visible;mso-wrap-style:square" o:gfxdata="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">
-                  <v:imagedata r:id="rId16" o:title="A picture containing toy, LEGO&#10;&#10;Description automatically generated"/>
+                  <v:imagedata r:id="rId18" o:title="A picture containing toy, LEGO&#10;&#10;Description automatically generated"/>
                 </v:shape>
                 <v:shape id="Text Box 17" o:spid="_x0000_s1040" type="#_x0000_t202" style="position:absolute;top:14528;width:27432;height:2585;visibility:visible;mso-wrap-style:square;v-text-anchor:top" o:gfxdata="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" stroked="f">
                   <v:textbox style="mso-fit-shape-to-text:t" inset="0,0,0,0">
@@ -3668,7 +3830,16 @@
                             <w:iCs w:val="0"/>
                             <w:color w:val="auto"/>
                           </w:rPr>
-                          <w:t>Figure 3.1: Actual Gameplay space from tutorial</w:t>
+                          <w:t xml:space="preserve">Figure 3.1: Actual Gameplay space </w:t>
+                        </w:r>
+                        <w:r>
+                          <w:rPr>
+                            <w:rFonts w:ascii="Times New Roman" w:hAnsi="Times New Roman" w:cs="Times New Roman"/>
+                            <w:i w:val="0"/>
+                            <w:iCs w:val="0"/>
+                            <w:color w:val="auto"/>
+                          </w:rPr>
+                          <w:t>developed</w:t>
                         </w:r>
                       </w:p>
                     </w:txbxContent>
@@ -3682,11 +3853,11 @@
       </w:r>
       <w:r>
         <w:rPr>
-          <w:color w:val="000000"/>
-          <w:sz w:val="20"/>
-          <w:szCs w:val="20"/>
-        </w:rPr>
-        <w:t>with, watching the agent maneuver around the space. </w:t>
+          <w:rFonts w:ascii="Times New Roman" w:hAnsi="Times New Roman" w:cs="Times New Roman"/>
+          <w:sz w:val="20"/>
+          <w:szCs w:val="20"/>
+        </w:rPr>
+        <w:t xml:space="preserve">    The experimentation and results of this project are much different from a project that would explore a theoretical solution to a problem. Instead, this project focused on the exploration of existing technologies and proving the concepts they claimed. Multiple different forms of a machine learning implementation within the sphere of video game development were encountered, including two brief explorations of Semantic Machine Learning and Reinforcement Learning. A heavy focus was placed on the implementation of a pathfinder agent, however, during that process, other agent types were discovered and considered. </w:t>
       </w:r>
     </w:p>
     <w:p>
@@ -3705,7 +3876,50 @@
           <w:sz w:val="20"/>
           <w:szCs w:val="20"/>
         </w:rPr>
-        <w:t>3.</w:t>
+        <w:t xml:space="preserve">    Overall, the results of this project are considered to be successful. A pathfinding agent was successfully implemented within the Unity Engine, and it will be modified and played with to further understand the technologies being utilized within the software. </w:t>
+      </w:r>
+      <w:r>
+        <w:rPr>
+          <w:rFonts w:ascii="Times New Roman" w:hAnsi="Times New Roman" w:cs="Times New Roman"/>
+          <w:sz w:val="20"/>
+          <w:szCs w:val="20"/>
+        </w:rPr>
+        <w:t xml:space="preserve">Experimentation with the various code libraries shows that a user-friendly approach to machine learning implementations is freely available and capable of creating a copious </w:t>
+      </w:r>
+      <w:r>
+        <w:rPr>
+          <w:rFonts w:ascii="Times New Roman" w:hAnsi="Times New Roman" w:cs="Times New Roman"/>
+          <w:sz w:val="20"/>
+          <w:szCs w:val="20"/>
+        </w:rPr>
+        <w:t>number</w:t>
+      </w:r>
+      <w:r>
+        <w:rPr>
+          <w:rFonts w:ascii="Times New Roman" w:hAnsi="Times New Roman" w:cs="Times New Roman"/>
+          <w:sz w:val="20"/>
+          <w:szCs w:val="20"/>
+        </w:rPr>
+        <w:t xml:space="preserve"> of unique projects. </w:t>
+      </w:r>
+    </w:p>
+    <w:p>
+      <w:pPr>
+        <w:spacing w:line="240" w:lineRule="auto"/>
+        <w:jc w:val="both"/>
+        <w:rPr>
+          <w:rFonts w:ascii="Times New Roman" w:hAnsi="Times New Roman" w:cs="Times New Roman"/>
+          <w:sz w:val="20"/>
+          <w:szCs w:val="20"/>
+        </w:rPr>
+      </w:pPr>
+      <w:r>
+        <w:rPr>
+          <w:rFonts w:ascii="Times New Roman" w:hAnsi="Times New Roman" w:cs="Times New Roman"/>
+          <w:sz w:val="20"/>
+          <w:szCs w:val="20"/>
+        </w:rPr>
+        <w:t>4.</w:t>
       </w:r>
       <w:r>
         <w:rPr>
@@ -3721,7 +3935,15 @@
           <w:sz w:val="20"/>
           <w:szCs w:val="20"/>
         </w:rPr>
-        <w:t>Experiments and Results</w:t>
+        <w:t>Availability</w:t>
+      </w:r>
+      <w:r>
+        <w:rPr>
+          <w:rFonts w:ascii="Times New Roman" w:hAnsi="Times New Roman" w:cs="Times New Roman"/>
+          <w:sz w:val="20"/>
+          <w:szCs w:val="20"/>
+        </w:rPr>
+        <w:t xml:space="preserve"> and Reproducibility </w:t>
       </w:r>
     </w:p>
     <w:p>
@@ -3740,7 +3962,56 @@
           <w:sz w:val="20"/>
           <w:szCs w:val="20"/>
         </w:rPr>
-        <w:t xml:space="preserve">    The experimentation and results of this project are much different from a project that would explore a theoretical solution to a problem. Instead, this project focused on the exploration of existing technologies and proving the concepts they claimed. Multiple different forms of a machine learning implementation within the sphere of video game development were encountered, including two brief explorations of Semantic Machine Learning and Reinforcement Learning. A heavy focus was placed on the implementation of a pathfinder agent, however, during that process, other agent types were discovered and considered. </w:t>
+        <w:t xml:space="preserve">    This project will be easily reproducible</w:t>
+      </w:r>
+      <w:r>
+        <w:rPr>
+          <w:rFonts w:ascii="Times New Roman" w:hAnsi="Times New Roman" w:cs="Times New Roman"/>
+          <w:sz w:val="20"/>
+          <w:szCs w:val="20"/>
+        </w:rPr>
+        <w:t xml:space="preserve"> </w:t>
+      </w:r>
+      <w:r>
+        <w:rPr>
+          <w:rFonts w:ascii="Times New Roman" w:hAnsi="Times New Roman" w:cs="Times New Roman"/>
+          <w:sz w:val="20"/>
+          <w:szCs w:val="20"/>
+        </w:rPr>
+        <w:t>by others. This is primarily due to the nature of the Unity Machine Learning Agents Plug-in</w:t>
+      </w:r>
+      <w:r>
+        <w:rPr>
+          <w:rFonts w:ascii="Times New Roman" w:hAnsi="Times New Roman" w:cs="Times New Roman"/>
+          <w:sz w:val="20"/>
+          <w:szCs w:val="20"/>
+        </w:rPr>
+        <w:t xml:space="preserve"> and the various tutorials referenced. They were developed for beginners, as a way to enter the sphere of machine learning implementations within game development.</w:t>
+      </w:r>
+      <w:r>
+        <w:rPr>
+          <w:rFonts w:ascii="Times New Roman" w:hAnsi="Times New Roman" w:cs="Times New Roman"/>
+          <w:sz w:val="20"/>
+          <w:szCs w:val="20"/>
+        </w:rPr>
+        <w:t xml:space="preserve"> </w:t>
+      </w:r>
+      <w:r>
+        <w:rPr>
+          <w:rFonts w:ascii="Times New Roman" w:hAnsi="Times New Roman" w:cs="Times New Roman"/>
+          <w:sz w:val="20"/>
+          <w:szCs w:val="20"/>
+        </w:rPr>
+        <w:t>Additionally, with the usability of the Unity interface, this kind of agent will be able to be reproduced by anyone with a minimal understanding of machine learning and its applications.</w:t>
+      </w:r>
+      <w:r>
+        <w:rPr>
+          <w:rFonts w:ascii="Times New Roman" w:hAnsi="Times New Roman" w:cs="Times New Roman"/>
+          <w:color w:val="000000"/>
+          <w:sz w:val="20"/>
+          <w:szCs w:val="20"/>
+        </w:rPr>
+        <w:t xml:space="preserve"> </w:t>
       </w:r>
     </w:p>
     <w:p>
@@ -3759,31 +4030,186 @@
           <w:sz w:val="20"/>
           <w:szCs w:val="20"/>
         </w:rPr>
-        <w:t xml:space="preserve">    Overall, the results of this project are considered to be successful. A pathfinding agent was successfully implemented within the Unity Engine, and it will be modified and played with to further understand the technologies being utilized within the software. </w:t>
-      </w:r>
-      <w:r>
-        <w:rPr>
-          <w:rFonts w:ascii="Times New Roman" w:hAnsi="Times New Roman" w:cs="Times New Roman"/>
-          <w:sz w:val="20"/>
-          <w:szCs w:val="20"/>
-        </w:rPr>
-        <w:t xml:space="preserve">Experimentation with the various code libraries shows that a user-friendly approach to machine learning implementations is freely available and capable of creating a copious </w:t>
-      </w:r>
-      <w:r>
-        <w:rPr>
-          <w:rFonts w:ascii="Times New Roman" w:hAnsi="Times New Roman" w:cs="Times New Roman"/>
-          <w:sz w:val="20"/>
-          <w:szCs w:val="20"/>
-        </w:rPr>
-        <w:t>number</w:t>
-      </w:r>
-      <w:r>
-        <w:rPr>
-          <w:rFonts w:ascii="Times New Roman" w:hAnsi="Times New Roman" w:cs="Times New Roman"/>
-          <w:sz w:val="20"/>
-          <w:szCs w:val="20"/>
-        </w:rPr>
-        <w:t xml:space="preserve"> of unique projects. </w:t>
+        <w:t xml:space="preserve">     The Machine Learning AI GitHub as well as a GitHub for the pathfinder project are open source and free to access. </w:t>
+      </w:r>
+      <w:r>
+        <w:rPr>
+          <w:rFonts w:ascii="Times New Roman" w:hAnsi="Times New Roman" w:cs="Times New Roman"/>
+          <w:sz w:val="20"/>
+          <w:szCs w:val="20"/>
+        </w:rPr>
+        <w:t xml:space="preserve"> The code </w:t>
+      </w:r>
+      <w:r>
+        <w:rPr>
+          <w:rFonts w:ascii="Times New Roman" w:hAnsi="Times New Roman" w:cs="Times New Roman"/>
+          <w:sz w:val="20"/>
+          <w:szCs w:val="20"/>
+        </w:rPr>
+        <w:t xml:space="preserve">and testing environments </w:t>
+      </w:r>
+      <w:r>
+        <w:rPr>
+          <w:rFonts w:ascii="Times New Roman" w:hAnsi="Times New Roman" w:cs="Times New Roman"/>
+          <w:sz w:val="20"/>
+          <w:szCs w:val="20"/>
+        </w:rPr>
+        <w:t>developed for this project will</w:t>
+      </w:r>
+      <w:r>
+        <w:rPr>
+          <w:rFonts w:ascii="Times New Roman" w:hAnsi="Times New Roman" w:cs="Times New Roman"/>
+          <w:sz w:val="20"/>
+          <w:szCs w:val="20"/>
+        </w:rPr>
+        <w:t xml:space="preserve"> also</w:t>
+      </w:r>
+      <w:r>
+        <w:rPr>
+          <w:rFonts w:ascii="Times New Roman" w:hAnsi="Times New Roman" w:cs="Times New Roman"/>
+          <w:sz w:val="20"/>
+          <w:szCs w:val="20"/>
+        </w:rPr>
+        <w:t xml:space="preserve"> be freely accessible</w:t>
+      </w:r>
+      <w:r>
+        <w:rPr>
+          <w:rFonts w:ascii="Times New Roman" w:hAnsi="Times New Roman" w:cs="Times New Roman"/>
+          <w:sz w:val="20"/>
+          <w:szCs w:val="20"/>
+        </w:rPr>
+        <w:t xml:space="preserve"> via GitHub</w:t>
+      </w:r>
+      <w:r>
+        <w:rPr>
+          <w:rFonts w:ascii="Times New Roman" w:hAnsi="Times New Roman" w:cs="Times New Roman"/>
+          <w:sz w:val="20"/>
+          <w:szCs w:val="20"/>
+        </w:rPr>
+        <w:t xml:space="preserve">, </w:t>
+      </w:r>
+      <w:r>
+        <w:rPr>
+          <w:rFonts w:ascii="Times New Roman" w:hAnsi="Times New Roman" w:cs="Times New Roman"/>
+          <w:sz w:val="20"/>
+          <w:szCs w:val="20"/>
+        </w:rPr>
+        <w:t>allowing others eas</w:t>
+      </w:r>
+      <w:r>
+        <w:rPr>
+          <w:rFonts w:ascii="Times New Roman" w:hAnsi="Times New Roman" w:cs="Times New Roman"/>
+          <w:sz w:val="20"/>
+          <w:szCs w:val="20"/>
+        </w:rPr>
+        <w:t>y</w:t>
+      </w:r>
+      <w:r>
+        <w:rPr>
+          <w:rFonts w:ascii="Times New Roman" w:hAnsi="Times New Roman" w:cs="Times New Roman"/>
+          <w:sz w:val="20"/>
+          <w:szCs w:val="20"/>
+        </w:rPr>
+        <w:t xml:space="preserve"> access</w:t>
+      </w:r>
+      <w:r>
+        <w:rPr>
+          <w:rFonts w:ascii="Times New Roman" w:hAnsi="Times New Roman" w:cs="Times New Roman"/>
+          <w:sz w:val="20"/>
+          <w:szCs w:val="20"/>
+        </w:rPr>
+        <w:t xml:space="preserve"> to</w:t>
+      </w:r>
+      <w:r>
+        <w:rPr>
+          <w:rFonts w:ascii="Times New Roman" w:hAnsi="Times New Roman" w:cs="Times New Roman"/>
+          <w:sz w:val="20"/>
+          <w:szCs w:val="20"/>
+        </w:rPr>
+        <w:t xml:space="preserve"> the </w:t>
+      </w:r>
+      <w:r>
+        <w:rPr>
+          <w:rFonts w:ascii="Times New Roman" w:hAnsi="Times New Roman" w:cs="Times New Roman"/>
+          <w:sz w:val="20"/>
+          <w:szCs w:val="20"/>
+        </w:rPr>
+        <w:t>modified implementation of th</w:t>
+      </w:r>
+      <w:r>
+        <w:rPr>
+          <w:rFonts w:ascii="Times New Roman" w:hAnsi="Times New Roman" w:cs="Times New Roman"/>
+          <w:sz w:val="20"/>
+          <w:szCs w:val="20"/>
+        </w:rPr>
+        <w:t>e original</w:t>
+      </w:r>
+      <w:r>
+        <w:rPr>
+          <w:rFonts w:ascii="Times New Roman" w:hAnsi="Times New Roman" w:cs="Times New Roman"/>
+          <w:sz w:val="20"/>
+          <w:szCs w:val="20"/>
+        </w:rPr>
+        <w:t xml:space="preserve"> project in addition to the </w:t>
+      </w:r>
+      <w:r>
+        <w:rPr>
+          <w:rFonts w:ascii="Times New Roman" w:hAnsi="Times New Roman" w:cs="Times New Roman"/>
+          <w:sz w:val="20"/>
+          <w:szCs w:val="20"/>
+        </w:rPr>
+        <w:t xml:space="preserve">unmodified </w:t>
+      </w:r>
+      <w:r>
+        <w:rPr>
+          <w:rFonts w:ascii="Times New Roman" w:hAnsi="Times New Roman" w:cs="Times New Roman"/>
+          <w:sz w:val="20"/>
+          <w:szCs w:val="20"/>
+        </w:rPr>
+        <w:t>tutorial files provided by the Unity Learning site</w:t>
+      </w:r>
+      <w:r>
+        <w:rPr>
+          <w:rFonts w:ascii="Times New Roman" w:hAnsi="Times New Roman" w:cs="Times New Roman"/>
+          <w:sz w:val="20"/>
+          <w:szCs w:val="20"/>
+        </w:rPr>
+        <w:t xml:space="preserve">. </w:t>
+      </w:r>
+      <w:r>
+        <w:rPr>
+          <w:rFonts w:ascii="Times New Roman" w:hAnsi="Times New Roman" w:cs="Times New Roman"/>
+          <w:sz w:val="20"/>
+          <w:szCs w:val="20"/>
+        </w:rPr>
+        <w:t xml:space="preserve">The results of this project will be easily reproducible by anyone with Unity installed (ver. 2017.3) and the project files downloaded. </w:t>
+      </w:r>
+      <w:r>
+        <w:rPr>
+          <w:rFonts w:ascii="Times New Roman" w:hAnsi="Times New Roman" w:cs="Times New Roman"/>
+          <w:color w:val="000000"/>
+          <w:sz w:val="20"/>
+          <w:szCs w:val="20"/>
+        </w:rPr>
+        <w:t xml:space="preserve">(See section </w:t>
+      </w:r>
+      <w:r>
+        <w:rPr>
+          <w:rFonts w:ascii="Times New Roman" w:hAnsi="Times New Roman" w:cs="Times New Roman"/>
+          <w:color w:val="000000"/>
+          <w:sz w:val="20"/>
+          <w:szCs w:val="20"/>
+        </w:rPr>
+        <w:t xml:space="preserve">6 </w:t>
+      </w:r>
+      <w:r>
+        <w:rPr>
+          <w:rFonts w:ascii="Times New Roman" w:hAnsi="Times New Roman" w:cs="Times New Roman"/>
+          <w:color w:val="000000"/>
+          <w:sz w:val="20"/>
+          <w:szCs w:val="20"/>
+        </w:rPr>
+        <w:t>to access the GitHub Repositories)</w:t>
       </w:r>
     </w:p>
     <w:p>
@@ -3791,21 +4217,24 @@
         <w:spacing w:line="240" w:lineRule="auto"/>
         <w:jc w:val="both"/>
         <w:rPr>
-          <w:rFonts w:ascii="Times New Roman" w:hAnsi="Times New Roman" w:cs="Times New Roman"/>
-          <w:sz w:val="20"/>
-          <w:szCs w:val="20"/>
-        </w:rPr>
-      </w:pPr>
-      <w:r>
-        <w:rPr>
-          <w:rFonts w:ascii="Times New Roman" w:hAnsi="Times New Roman" w:cs="Times New Roman"/>
-          <w:sz w:val="20"/>
-          <w:szCs w:val="20"/>
-        </w:rPr>
-        <w:t>4.</w:t>
-      </w:r>
-      <w:r>
-        <w:rPr>
+          <w:rStyle w:val="textlayer--absolute"/>
+          <w:rFonts w:ascii="Times New Roman" w:hAnsi="Times New Roman" w:cs="Times New Roman"/>
+          <w:sz w:val="20"/>
+          <w:szCs w:val="20"/>
+        </w:rPr>
+      </w:pPr>
+      <w:r>
+        <w:rPr>
+          <w:rStyle w:val="textlayer--absolute"/>
+          <w:rFonts w:ascii="Times New Roman" w:hAnsi="Times New Roman" w:cs="Times New Roman"/>
+          <w:sz w:val="20"/>
+          <w:szCs w:val="20"/>
+        </w:rPr>
+        <w:t>5.</w:t>
+      </w:r>
+      <w:r>
+        <w:rPr>
+          <w:rStyle w:val="textlayer--absolute"/>
           <w:rFonts w:ascii="Times New Roman" w:hAnsi="Times New Roman" w:cs="Times New Roman"/>
           <w:sz w:val="20"/>
           <w:szCs w:val="20"/>
@@ -3814,94 +4243,782 @@
       </w:r>
       <w:r>
         <w:rPr>
-          <w:rFonts w:ascii="Times New Roman" w:hAnsi="Times New Roman" w:cs="Times New Roman"/>
-          <w:sz w:val="20"/>
-          <w:szCs w:val="20"/>
-        </w:rPr>
-        <w:t>Availability</w:t>
-      </w:r>
-      <w:r>
-        <w:rPr>
-          <w:rFonts w:ascii="Times New Roman" w:hAnsi="Times New Roman" w:cs="Times New Roman"/>
-          <w:sz w:val="20"/>
-          <w:szCs w:val="20"/>
-        </w:rPr>
-        <w:t xml:space="preserve"> and Reproducibility </w:t>
-      </w:r>
-    </w:p>
-    <w:p>
-      <w:pPr>
+          <w:rStyle w:val="textlayer--absolute"/>
+          <w:rFonts w:ascii="Times New Roman" w:hAnsi="Times New Roman" w:cs="Times New Roman"/>
+          <w:sz w:val="20"/>
+          <w:szCs w:val="20"/>
+        </w:rPr>
+        <w:t xml:space="preserve">References </w:t>
+      </w:r>
+    </w:p>
+    <w:p>
+      <w:pPr>
+        <w:pStyle w:val="ListParagraph"/>
+        <w:numPr>
+          <w:ilvl w:val="0"/>
+          <w:numId w:val="3"/>
+        </w:numPr>
         <w:spacing w:line="240" w:lineRule="auto"/>
-        <w:jc w:val="both"/>
-        <w:rPr>
-          <w:rFonts w:ascii="Times New Roman" w:hAnsi="Times New Roman" w:cs="Times New Roman"/>
-          <w:sz w:val="20"/>
-          <w:szCs w:val="20"/>
-        </w:rPr>
-      </w:pPr>
-      <w:r>
-        <w:rPr>
-          <w:rFonts w:ascii="Times New Roman" w:hAnsi="Times New Roman" w:cs="Times New Roman"/>
-          <w:sz w:val="20"/>
-          <w:szCs w:val="20"/>
-        </w:rPr>
-        <w:t xml:space="preserve">    This project will be easily </w:t>
-      </w:r>
-      <w:r>
-        <w:rPr>
-          <w:rFonts w:ascii="Times New Roman" w:hAnsi="Times New Roman" w:cs="Times New Roman"/>
-          <w:sz w:val="20"/>
-          <w:szCs w:val="20"/>
-        </w:rPr>
-        <w:t>reproducible</w:t>
-      </w:r>
-      <w:r>
-        <w:rPr>
-          <w:rFonts w:ascii="Times New Roman" w:hAnsi="Times New Roman" w:cs="Times New Roman"/>
-          <w:sz w:val="20"/>
-          <w:szCs w:val="20"/>
+        <w:ind w:left="360"/>
+        <w:jc w:val="both"/>
+        <w:rPr>
+          <w:rStyle w:val="textlayer--absolute"/>
+          <w:rFonts w:ascii="Times New Roman" w:hAnsi="Times New Roman" w:cs="Times New Roman"/>
+          <w:sz w:val="18"/>
+          <w:szCs w:val="18"/>
+        </w:rPr>
+      </w:pPr>
+      <w:r>
+        <w:rPr>
+          <w:rStyle w:val="textlayer--absolute"/>
+          <w:rFonts w:ascii="Times New Roman" w:hAnsi="Times New Roman" w:cs="Times New Roman"/>
+          <w:sz w:val="18"/>
+          <w:szCs w:val="18"/>
+        </w:rPr>
+        <w:t xml:space="preserve">Alonso, Eloi, et al. “Deep Reinforcement Learning for Navigation in AAA Video Games.” ArXiv.org, </w:t>
+      </w:r>
+      <w:r>
+        <w:rPr>
+          <w:rFonts w:ascii="Times New Roman" w:hAnsi="Times New Roman" w:cs="Times New Roman"/>
+          <w:sz w:val="18"/>
+          <w:szCs w:val="18"/>
+        </w:rPr>
+        <w:br/>
+      </w:r>
+      <w:r>
+        <w:rPr>
+          <w:rStyle w:val="textlayer--absolute"/>
+          <w:rFonts w:ascii="Times New Roman" w:hAnsi="Times New Roman" w:cs="Times New Roman"/>
+          <w:sz w:val="18"/>
+          <w:szCs w:val="18"/>
+        </w:rPr>
+        <w:t xml:space="preserve">17 Nov. 2020, https://arxiv.org/abs/2011.04764. </w:t>
+      </w:r>
+    </w:p>
+    <w:p>
+      <w:pPr>
+        <w:pStyle w:val="ListParagraph"/>
+        <w:numPr>
+          <w:ilvl w:val="0"/>
+          <w:numId w:val="3"/>
+        </w:numPr>
+        <w:spacing w:line="240" w:lineRule="auto"/>
+        <w:ind w:left="360"/>
+        <w:jc w:val="both"/>
+        <w:rPr>
+          <w:rStyle w:val="textlayer--absolute"/>
+          <w:rFonts w:ascii="Times New Roman" w:hAnsi="Times New Roman" w:cs="Times New Roman"/>
+          <w:sz w:val="18"/>
+          <w:szCs w:val="18"/>
+        </w:rPr>
+      </w:pPr>
+      <w:r>
+        <w:rPr>
+          <w:rStyle w:val="textlayer--absolute"/>
+          <w:rFonts w:ascii="Times New Roman" w:hAnsi="Times New Roman" w:cs="Times New Roman"/>
+          <w:sz w:val="18"/>
+          <w:szCs w:val="18"/>
+        </w:rPr>
+        <w:t xml:space="preserve">authors, All, and Matthew E. Taylor. “Reinforcement Learning Agents Providing Advice in Complex </w:t>
+      </w:r>
+      <w:r>
+        <w:rPr>
+          <w:rFonts w:ascii="Times New Roman" w:hAnsi="Times New Roman" w:cs="Times New Roman"/>
+          <w:sz w:val="18"/>
+          <w:szCs w:val="18"/>
+        </w:rPr>
+        <w:br/>
+      </w:r>
+      <w:r>
+        <w:rPr>
+          <w:rStyle w:val="textlayer--absolute"/>
+          <w:rFonts w:ascii="Times New Roman" w:hAnsi="Times New Roman" w:cs="Times New Roman"/>
+          <w:sz w:val="18"/>
+          <w:szCs w:val="18"/>
+        </w:rPr>
+        <w:t xml:space="preserve">Video Games.” Taylor &amp; Francis, </w:t>
+      </w:r>
+      <w:r>
+        <w:rPr>
+          <w:rFonts w:ascii="Times New Roman" w:hAnsi="Times New Roman" w:cs="Times New Roman"/>
+          <w:sz w:val="18"/>
+          <w:szCs w:val="18"/>
+        </w:rPr>
+        <w:br/>
+      </w:r>
+      <w:r>
+        <w:rPr>
+          <w:rStyle w:val="textlayer--absolute"/>
+          <w:rFonts w:ascii="Times New Roman" w:hAnsi="Times New Roman" w:cs="Times New Roman"/>
+          <w:sz w:val="18"/>
+          <w:szCs w:val="18"/>
+        </w:rPr>
+        <w:t xml:space="preserve">https://www.tandfonline.com/doi/full/10.1080/09540091.2014.885279. </w:t>
+      </w:r>
+    </w:p>
+    <w:p>
+      <w:pPr>
+        <w:pStyle w:val="ListParagraph"/>
+        <w:numPr>
+          <w:ilvl w:val="0"/>
+          <w:numId w:val="3"/>
+        </w:numPr>
+        <w:spacing w:line="240" w:lineRule="auto"/>
+        <w:ind w:left="360"/>
+        <w:jc w:val="both"/>
+        <w:rPr>
+          <w:rFonts w:ascii="Times New Roman" w:hAnsi="Times New Roman" w:cs="Times New Roman"/>
+          <w:sz w:val="18"/>
+          <w:szCs w:val="18"/>
+        </w:rPr>
+      </w:pPr>
+      <w:r>
+        <w:rPr>
+          <w:rStyle w:val="textlayer--absolute"/>
+          <w:rFonts w:ascii="Times New Roman" w:hAnsi="Times New Roman" w:cs="Times New Roman"/>
+          <w:sz w:val="18"/>
+          <w:szCs w:val="18"/>
+        </w:rPr>
+        <w:t xml:space="preserve"> Bowling, Michael, et al. "Machine learning and games." Machine learning 63.3 (2006): 211-215 </w:t>
+      </w:r>
+      <w:r>
+        <w:rPr>
+          <w:rFonts w:ascii="Times New Roman" w:hAnsi="Times New Roman" w:cs="Times New Roman"/>
+          <w:sz w:val="18"/>
+          <w:szCs w:val="18"/>
+        </w:rPr>
+        <w:br/>
+      </w:r>
+      <w:r>
+        <w:rPr>
+          <w:rStyle w:val="textlayer--absolute"/>
+          <w:rFonts w:ascii="Times New Roman" w:hAnsi="Times New Roman" w:cs="Times New Roman"/>
+          <w:sz w:val="18"/>
+          <w:szCs w:val="18"/>
+        </w:rPr>
+        <w:t xml:space="preserve">“Building Smarter Games with Machine Learning - </w:t>
+      </w:r>
+      <w:proofErr w:type="spellStart"/>
+      <w:r>
+        <w:rPr>
+          <w:rStyle w:val="textlayer--absolute"/>
+          <w:rFonts w:ascii="Times New Roman" w:hAnsi="Times New Roman" w:cs="Times New Roman"/>
+          <w:sz w:val="18"/>
+          <w:szCs w:val="18"/>
+        </w:rPr>
+        <w:t>Youtube</w:t>
+      </w:r>
+      <w:proofErr w:type="spellEnd"/>
+      <w:r>
+        <w:rPr>
+          <w:rStyle w:val="textlayer--absolute"/>
+          <w:rFonts w:ascii="Times New Roman" w:hAnsi="Times New Roman" w:cs="Times New Roman"/>
+          <w:sz w:val="18"/>
+          <w:szCs w:val="18"/>
+        </w:rPr>
+        <w:t xml:space="preserve">.” </w:t>
+      </w:r>
+      <w:proofErr w:type="spellStart"/>
+      <w:r>
+        <w:rPr>
+          <w:rStyle w:val="textlayer--absolute"/>
+          <w:rFonts w:ascii="Times New Roman" w:hAnsi="Times New Roman" w:cs="Times New Roman"/>
+          <w:sz w:val="18"/>
+          <w:szCs w:val="18"/>
+        </w:rPr>
+        <w:t>Youtube</w:t>
+      </w:r>
+      <w:proofErr w:type="spellEnd"/>
+      <w:r>
+        <w:rPr>
+          <w:rStyle w:val="textlayer--absolute"/>
+          <w:rFonts w:ascii="Times New Roman" w:hAnsi="Times New Roman" w:cs="Times New Roman"/>
+          <w:sz w:val="18"/>
+          <w:szCs w:val="18"/>
+        </w:rPr>
+        <w:t xml:space="preserve">, Google Cloud Tech, </w:t>
+      </w:r>
+      <w:r>
+        <w:rPr>
+          <w:rFonts w:ascii="Times New Roman" w:hAnsi="Times New Roman" w:cs="Times New Roman"/>
+          <w:sz w:val="18"/>
+          <w:szCs w:val="18"/>
+        </w:rPr>
+        <w:br/>
+      </w:r>
+      <w:r>
+        <w:rPr>
+          <w:rStyle w:val="textlayer--absolute"/>
+          <w:rFonts w:ascii="Times New Roman" w:hAnsi="Times New Roman" w:cs="Times New Roman"/>
+          <w:sz w:val="18"/>
+          <w:szCs w:val="18"/>
+        </w:rPr>
+        <w:t xml:space="preserve">https://www.youtube.com/watch?v=30y9zk5COqw. </w:t>
+      </w:r>
+    </w:p>
+    <w:p>
+      <w:pPr>
+        <w:pStyle w:val="ListParagraph"/>
+        <w:numPr>
+          <w:ilvl w:val="0"/>
+          <w:numId w:val="3"/>
+        </w:numPr>
+        <w:spacing w:line="240" w:lineRule="auto"/>
+        <w:ind w:left="360"/>
+        <w:jc w:val="both"/>
+        <w:rPr>
+          <w:rStyle w:val="textlayer--absolute"/>
+          <w:rFonts w:ascii="Times New Roman" w:hAnsi="Times New Roman" w:cs="Times New Roman"/>
+          <w:sz w:val="18"/>
+          <w:szCs w:val="18"/>
+        </w:rPr>
+      </w:pPr>
+      <w:r>
+        <w:rPr>
+          <w:rStyle w:val="textlayer--absolute"/>
+          <w:rFonts w:ascii="Times New Roman" w:hAnsi="Times New Roman" w:cs="Times New Roman"/>
+          <w:sz w:val="18"/>
+          <w:szCs w:val="18"/>
+        </w:rPr>
+        <w:t xml:space="preserve">Markowitz, Dale. “Build Apps Powered by Language with Semantic ML.” Dale on AI, 5 Aug. 2020, </w:t>
+      </w:r>
+      <w:r>
+        <w:rPr>
+          <w:rFonts w:ascii="Times New Roman" w:hAnsi="Times New Roman" w:cs="Times New Roman"/>
+          <w:sz w:val="18"/>
+          <w:szCs w:val="18"/>
+        </w:rPr>
+        <w:br/>
+      </w:r>
+      <w:r>
+        <w:rPr>
+          <w:rStyle w:val="textlayer--absolute"/>
+          <w:rFonts w:ascii="Times New Roman" w:hAnsi="Times New Roman" w:cs="Times New Roman"/>
+          <w:sz w:val="18"/>
+          <w:szCs w:val="18"/>
+        </w:rPr>
+        <w:t xml:space="preserve">https://daleonai.com/semantic-ml. </w:t>
+      </w:r>
+    </w:p>
+    <w:p>
+      <w:pPr>
+        <w:pStyle w:val="ListParagraph"/>
+        <w:numPr>
+          <w:ilvl w:val="0"/>
+          <w:numId w:val="3"/>
+        </w:numPr>
+        <w:spacing w:line="240" w:lineRule="auto"/>
+        <w:ind w:left="360"/>
+        <w:jc w:val="both"/>
+        <w:rPr>
+          <w:rStyle w:val="textlayer--absolute"/>
+          <w:rFonts w:ascii="Times New Roman" w:hAnsi="Times New Roman" w:cs="Times New Roman"/>
+          <w:sz w:val="18"/>
+          <w:szCs w:val="18"/>
+        </w:rPr>
+      </w:pPr>
+      <w:r>
+        <w:rPr>
+          <w:rStyle w:val="textlayer--absolute"/>
+          <w:rFonts w:ascii="Times New Roman" w:hAnsi="Times New Roman" w:cs="Times New Roman"/>
+          <w:sz w:val="18"/>
+          <w:szCs w:val="18"/>
+        </w:rPr>
+        <w:t xml:space="preserve"> Reinforcement Learning: Crash Course AI#9 - </w:t>
+      </w:r>
+      <w:proofErr w:type="spellStart"/>
+      <w:r>
+        <w:rPr>
+          <w:rStyle w:val="textlayer--absolute"/>
+          <w:rFonts w:ascii="Times New Roman" w:hAnsi="Times New Roman" w:cs="Times New Roman"/>
+          <w:sz w:val="18"/>
+          <w:szCs w:val="18"/>
+        </w:rPr>
+        <w:t>Youtube</w:t>
+      </w:r>
+      <w:proofErr w:type="spellEnd"/>
+      <w:r>
+        <w:rPr>
+          <w:rStyle w:val="textlayer--absolute"/>
+          <w:rFonts w:ascii="Times New Roman" w:hAnsi="Times New Roman" w:cs="Times New Roman"/>
+          <w:sz w:val="18"/>
+          <w:szCs w:val="18"/>
+        </w:rPr>
+        <w:t xml:space="preserve">. </w:t>
+      </w:r>
+      <w:r>
+        <w:rPr>
+          <w:rFonts w:ascii="Times New Roman" w:hAnsi="Times New Roman" w:cs="Times New Roman"/>
+          <w:sz w:val="18"/>
+          <w:szCs w:val="18"/>
+        </w:rPr>
+        <w:br/>
+      </w:r>
+      <w:r>
+        <w:rPr>
+          <w:rStyle w:val="textlayer--absolute"/>
+          <w:rFonts w:ascii="Times New Roman" w:hAnsi="Times New Roman" w:cs="Times New Roman"/>
+          <w:sz w:val="18"/>
+          <w:szCs w:val="18"/>
+        </w:rPr>
+        <w:t xml:space="preserve">https://www.youtube.com/watch?v=nIgIv4IfJ6s. </w:t>
+      </w:r>
+    </w:p>
+    <w:p>
+      <w:pPr>
+        <w:pStyle w:val="ListParagraph"/>
+        <w:numPr>
+          <w:ilvl w:val="0"/>
+          <w:numId w:val="3"/>
+        </w:numPr>
+        <w:spacing w:line="240" w:lineRule="auto"/>
+        <w:ind w:left="360"/>
+        <w:jc w:val="both"/>
+        <w:rPr>
+          <w:rStyle w:val="textlayer--absolute"/>
+          <w:rFonts w:ascii="Times New Roman" w:hAnsi="Times New Roman" w:cs="Times New Roman"/>
+          <w:sz w:val="18"/>
+          <w:szCs w:val="18"/>
+        </w:rPr>
+      </w:pPr>
+      <w:r>
+        <w:rPr>
+          <w:rStyle w:val="textlayer--absolute"/>
+          <w:rFonts w:ascii="Times New Roman" w:hAnsi="Times New Roman" w:cs="Times New Roman"/>
+          <w:sz w:val="18"/>
+          <w:szCs w:val="18"/>
+        </w:rPr>
+        <w:t xml:space="preserve">“Semantic Reactor - Semantic Experiences.” Google, Google, </w:t>
+      </w:r>
+      <w:r>
+        <w:rPr>
+          <w:rFonts w:ascii="Times New Roman" w:hAnsi="Times New Roman" w:cs="Times New Roman"/>
+          <w:sz w:val="18"/>
+          <w:szCs w:val="18"/>
+        </w:rPr>
+        <w:br/>
+      </w:r>
+      <w:r>
+        <w:rPr>
+          <w:rStyle w:val="textlayer--absolute"/>
+          <w:rFonts w:ascii="Times New Roman" w:hAnsi="Times New Roman" w:cs="Times New Roman"/>
+          <w:sz w:val="18"/>
+          <w:szCs w:val="18"/>
+        </w:rPr>
+        <w:t xml:space="preserve">https://research.google.com/semanticexperiences/semantic-reactor.html. </w:t>
+      </w:r>
+    </w:p>
+    <w:p>
+      <w:pPr>
+        <w:pStyle w:val="ListParagraph"/>
+        <w:numPr>
+          <w:ilvl w:val="0"/>
+          <w:numId w:val="3"/>
+        </w:numPr>
+        <w:spacing w:line="240" w:lineRule="auto"/>
+        <w:ind w:left="360"/>
+        <w:jc w:val="both"/>
+        <w:rPr>
+          <w:rStyle w:val="textlayer--absolute"/>
+          <w:rFonts w:ascii="Times New Roman" w:hAnsi="Times New Roman" w:cs="Times New Roman"/>
+          <w:sz w:val="18"/>
+          <w:szCs w:val="18"/>
+        </w:rPr>
+      </w:pPr>
+      <w:r>
+        <w:rPr>
+          <w:rStyle w:val="textlayer--absolute"/>
+          <w:rFonts w:ascii="Times New Roman" w:hAnsi="Times New Roman" w:cs="Times New Roman"/>
+          <w:sz w:val="18"/>
+          <w:szCs w:val="18"/>
+        </w:rPr>
+        <w:t xml:space="preserve">“Stickman A.I. Learns to Walk.” Stickman A.I. Learns To Walk | Unity Copilot - BETA, </w:t>
+      </w:r>
+      <w:r>
+        <w:rPr>
+          <w:rFonts w:ascii="Times New Roman" w:hAnsi="Times New Roman" w:cs="Times New Roman"/>
+          <w:sz w:val="18"/>
+          <w:szCs w:val="18"/>
+        </w:rPr>
+        <w:br/>
+      </w:r>
+      <w:r>
+        <w:rPr>
+          <w:rStyle w:val="textlayer--absolute"/>
+          <w:rFonts w:ascii="Times New Roman" w:hAnsi="Times New Roman" w:cs="Times New Roman"/>
+          <w:sz w:val="18"/>
+          <w:szCs w:val="18"/>
+        </w:rPr>
+        <w:t xml:space="preserve">https://unitycopilot.com/videos/view/kowCrRPqRMM. </w:t>
+      </w:r>
+    </w:p>
+    <w:p>
+      <w:pPr>
+        <w:pStyle w:val="ListParagraph"/>
+        <w:numPr>
+          <w:ilvl w:val="0"/>
+          <w:numId w:val="3"/>
+        </w:numPr>
+        <w:spacing w:line="240" w:lineRule="auto"/>
+        <w:ind w:left="360"/>
+        <w:jc w:val="both"/>
+        <w:rPr>
+          <w:rStyle w:val="textlayer--absolute"/>
+          <w:rFonts w:ascii="Times New Roman" w:hAnsi="Times New Roman" w:cs="Times New Roman"/>
+          <w:sz w:val="18"/>
+          <w:szCs w:val="18"/>
+        </w:rPr>
+      </w:pPr>
+      <w:r>
+        <w:rPr>
+          <w:rStyle w:val="textlayer--absolute"/>
+          <w:rFonts w:ascii="Times New Roman" w:hAnsi="Times New Roman" w:cs="Times New Roman"/>
+          <w:sz w:val="18"/>
+          <w:szCs w:val="18"/>
+        </w:rPr>
+        <w:t>Technologies, Unity. “Machine Learning Agents.” Unity, https://unity.com/products/machine-learning-</w:t>
+      </w:r>
+      <w:r>
+        <w:rPr>
+          <w:rFonts w:ascii="Times New Roman" w:hAnsi="Times New Roman" w:cs="Times New Roman"/>
+          <w:sz w:val="18"/>
+          <w:szCs w:val="18"/>
+        </w:rPr>
+        <w:br/>
+      </w:r>
+      <w:r>
+        <w:rPr>
+          <w:rStyle w:val="textlayer--absolute"/>
+          <w:rFonts w:ascii="Times New Roman" w:hAnsi="Times New Roman" w:cs="Times New Roman"/>
+          <w:sz w:val="18"/>
+          <w:szCs w:val="18"/>
+        </w:rPr>
+        <w:t>agents.</w:t>
+      </w:r>
+    </w:p>
+    <w:p>
+      <w:pPr>
+        <w:pStyle w:val="NormalWeb"/>
+        <w:numPr>
+          <w:ilvl w:val="0"/>
+          <w:numId w:val="3"/>
+        </w:numPr>
+        <w:ind w:left="360"/>
+        <w:jc w:val="both"/>
+        <w:rPr>
+          <w:sz w:val="18"/>
+          <w:szCs w:val="18"/>
+        </w:rPr>
+      </w:pPr>
+      <w:r>
+        <w:rPr>
+          <w:sz w:val="18"/>
+          <w:szCs w:val="18"/>
+        </w:rPr>
+        <w:t xml:space="preserve">Bonzon, Tim. “An Introduction to Unity's ML-Agents.” </w:t>
+      </w:r>
+      <w:proofErr w:type="spellStart"/>
+      <w:r>
+        <w:rPr>
+          <w:i/>
+          <w:iCs/>
+          <w:sz w:val="18"/>
+          <w:szCs w:val="18"/>
+        </w:rPr>
+        <w:t>GameDev</w:t>
+      </w:r>
+      <w:proofErr w:type="spellEnd"/>
+      <w:r>
+        <w:rPr>
+          <w:i/>
+          <w:iCs/>
+          <w:sz w:val="18"/>
+          <w:szCs w:val="18"/>
+        </w:rPr>
+        <w:t xml:space="preserve"> Academy</w:t>
+      </w:r>
+      <w:r>
+        <w:rPr>
+          <w:sz w:val="18"/>
+          <w:szCs w:val="18"/>
+        </w:rPr>
+        <w:t xml:space="preserve">, 15 Apr. 2022, https://gamedevacademy.org/unity-ml-agents-tutorial/. </w:t>
+      </w:r>
+    </w:p>
+    <w:p>
+      <w:pPr>
+        <w:pStyle w:val="NormalWeb"/>
+        <w:numPr>
+          <w:ilvl w:val="0"/>
+          <w:numId w:val="3"/>
+        </w:numPr>
+        <w:ind w:left="360"/>
+        <w:jc w:val="both"/>
+        <w:rPr>
+          <w:sz w:val="18"/>
+          <w:szCs w:val="18"/>
+        </w:rPr>
+      </w:pPr>
+      <w:r>
+        <w:rPr>
+          <w:sz w:val="18"/>
+          <w:szCs w:val="18"/>
+        </w:rPr>
+        <w:t xml:space="preserve">Technologies, Unity. “AI.” </w:t>
+      </w:r>
+      <w:r>
+        <w:rPr>
+          <w:i/>
+          <w:iCs/>
+          <w:sz w:val="18"/>
+          <w:szCs w:val="18"/>
+        </w:rPr>
+        <w:t>Unity</w:t>
+      </w:r>
+      <w:r>
+        <w:rPr>
+          <w:sz w:val="18"/>
+          <w:szCs w:val="18"/>
+        </w:rPr>
+        <w:t xml:space="preserve">, https://docs.unity3d.com/Manual/com.unity.modules.ai.html. </w:t>
+      </w:r>
+    </w:p>
+    <w:p>
+      <w:pPr>
+        <w:pStyle w:val="NormalWeb"/>
+        <w:numPr>
+          <w:ilvl w:val="0"/>
+          <w:numId w:val="3"/>
+        </w:numPr>
+        <w:ind w:left="360"/>
+        <w:jc w:val="both"/>
+        <w:rPr>
+          <w:sz w:val="18"/>
+          <w:szCs w:val="18"/>
+        </w:rPr>
+      </w:pPr>
+      <w:r>
+        <w:rPr>
+          <w:sz w:val="18"/>
+          <w:szCs w:val="18"/>
+        </w:rPr>
+        <w:t xml:space="preserve">Technologies, Unity. “Building a </w:t>
+      </w:r>
+      <w:proofErr w:type="spellStart"/>
+      <w:r>
+        <w:rPr>
+          <w:sz w:val="18"/>
+          <w:szCs w:val="18"/>
+        </w:rPr>
+        <w:t>Navmesh</w:t>
+      </w:r>
+      <w:proofErr w:type="spellEnd"/>
+      <w:r>
+        <w:rPr>
+          <w:sz w:val="18"/>
+          <w:szCs w:val="18"/>
+        </w:rPr>
+        <w:t xml:space="preserve">.” </w:t>
+      </w:r>
+      <w:r>
+        <w:rPr>
+          <w:i/>
+          <w:iCs/>
+          <w:sz w:val="18"/>
+          <w:szCs w:val="18"/>
+        </w:rPr>
+        <w:t>Unity</w:t>
+      </w:r>
+      <w:r>
+        <w:rPr>
+          <w:sz w:val="18"/>
+          <w:szCs w:val="18"/>
+        </w:rPr>
+        <w:t>,</w:t>
+      </w:r>
+      <w:r>
+        <w:rPr>
+          <w:sz w:val="22"/>
+          <w:szCs w:val="22"/>
         </w:rPr>
         <w:t xml:space="preserve"> </w:t>
       </w:r>
       <w:r>
         <w:rPr>
-          <w:rFonts w:ascii="Times New Roman" w:hAnsi="Times New Roman" w:cs="Times New Roman"/>
-          <w:sz w:val="20"/>
-          <w:szCs w:val="20"/>
-        </w:rPr>
-        <w:t>by others. This is primarily due to the nature of the Unity Machine Lea</w:t>
-      </w:r>
-      <w:r>
-        <w:rPr>
-          <w:rFonts w:ascii="Times New Roman" w:hAnsi="Times New Roman" w:cs="Times New Roman"/>
-          <w:sz w:val="20"/>
-          <w:szCs w:val="20"/>
-        </w:rPr>
-        <w:t>rning Agents Plug-in</w:t>
-      </w:r>
-      <w:r>
-        <w:rPr>
-          <w:rFonts w:ascii="Times New Roman" w:hAnsi="Times New Roman" w:cs="Times New Roman"/>
-          <w:sz w:val="20"/>
-          <w:szCs w:val="20"/>
-        </w:rPr>
-        <w:t xml:space="preserve"> and the various tutorials referenced. They were developed for beginners, as a way to enter the sphere of machine learning implementations within game development.</w:t>
-      </w:r>
-      <w:r>
-        <w:rPr>
-          <w:rFonts w:ascii="Times New Roman" w:hAnsi="Times New Roman" w:cs="Times New Roman"/>
-          <w:sz w:val="20"/>
-          <w:szCs w:val="20"/>
-        </w:rPr>
-        <w:t xml:space="preserve"> </w:t>
-      </w:r>
-      <w:r>
-        <w:rPr>
-          <w:rFonts w:ascii="Times New Roman" w:hAnsi="Times New Roman" w:cs="Times New Roman"/>
-          <w:sz w:val="20"/>
-          <w:szCs w:val="20"/>
-        </w:rPr>
-        <w:t>Additionally, with the usability of the Unity interface, this kind of agent will be able to be reproduced by anyone with a minimal understanding of machine learning and its applications.</w:t>
+          <w:sz w:val="18"/>
+          <w:szCs w:val="18"/>
+        </w:rPr>
+        <w:t xml:space="preserve">https://docs.unity3d.com/Manual/nav-BuildingNavMesh.html. </w:t>
+      </w:r>
+    </w:p>
+    <w:p>
+      <w:pPr>
+        <w:pStyle w:val="NormalWeb"/>
+        <w:numPr>
+          <w:ilvl w:val="0"/>
+          <w:numId w:val="3"/>
+        </w:numPr>
+        <w:ind w:left="360"/>
+        <w:jc w:val="both"/>
+        <w:rPr>
+          <w:sz w:val="18"/>
+          <w:szCs w:val="18"/>
+        </w:rPr>
+      </w:pPr>
+      <w:r>
+        <w:rPr>
+          <w:sz w:val="18"/>
+          <w:szCs w:val="18"/>
+        </w:rPr>
+        <w:t xml:space="preserve">Technologies, Unity. “Inner Workings of the Navigation System.” </w:t>
+      </w:r>
+      <w:r>
+        <w:rPr>
+          <w:i/>
+          <w:iCs/>
+          <w:sz w:val="18"/>
+          <w:szCs w:val="18"/>
+        </w:rPr>
+        <w:t>Unity</w:t>
+      </w:r>
+      <w:r>
+        <w:rPr>
+          <w:sz w:val="18"/>
+          <w:szCs w:val="18"/>
+        </w:rPr>
+        <w:t xml:space="preserve">, https://docs.unity3d.com/Manual/nav-InnerWorkings.html. </w:t>
+      </w:r>
+    </w:p>
+    <w:p>
+      <w:pPr>
+        <w:pStyle w:val="NormalWeb"/>
+        <w:numPr>
+          <w:ilvl w:val="0"/>
+          <w:numId w:val="3"/>
+        </w:numPr>
+        <w:ind w:left="360"/>
+        <w:jc w:val="both"/>
+        <w:rPr>
+          <w:sz w:val="18"/>
+          <w:szCs w:val="18"/>
+        </w:rPr>
+      </w:pPr>
+      <w:r>
+        <w:rPr>
+          <w:sz w:val="18"/>
+          <w:szCs w:val="18"/>
+        </w:rPr>
+        <w:t xml:space="preserve">“Unity </w:t>
+      </w:r>
+      <w:proofErr w:type="spellStart"/>
+      <w:r>
+        <w:rPr>
+          <w:sz w:val="18"/>
+          <w:szCs w:val="18"/>
+        </w:rPr>
+        <w:t>Navmesh</w:t>
+      </w:r>
+      <w:proofErr w:type="spellEnd"/>
+      <w:r>
+        <w:rPr>
+          <w:sz w:val="18"/>
+          <w:szCs w:val="18"/>
+        </w:rPr>
+        <w:t xml:space="preserve">.” </w:t>
+      </w:r>
+      <w:r>
+        <w:rPr>
+          <w:i/>
+          <w:iCs/>
+          <w:sz w:val="18"/>
+          <w:szCs w:val="18"/>
+        </w:rPr>
+        <w:t>Unity Learn</w:t>
+      </w:r>
+      <w:r>
+        <w:rPr>
+          <w:sz w:val="18"/>
+          <w:szCs w:val="18"/>
+        </w:rPr>
+        <w:t>, https://learn.unity.com/tutorial/unity-</w:t>
+      </w:r>
+      <w:r>
+        <w:rPr>
+          <w:sz w:val="18"/>
+          <w:szCs w:val="18"/>
+        </w:rPr>
+        <w:lastRenderedPageBreak/>
+        <w:t xml:space="preserve">navmesh?projectId=5f60d859edbc2a001ee947ea#5c7f8528edbc2a002053b497. </w:t>
+      </w:r>
+    </w:p>
+    <w:p>
+      <w:pPr>
+        <w:pStyle w:val="NormalWeb"/>
+        <w:numPr>
+          <w:ilvl w:val="0"/>
+          <w:numId w:val="3"/>
+        </w:numPr>
+        <w:jc w:val="both"/>
+        <w:rPr>
+          <w:sz w:val="18"/>
+          <w:szCs w:val="18"/>
+        </w:rPr>
+      </w:pPr>
+      <w:r>
+        <w:rPr>
+          <w:i/>
+          <w:iCs/>
+          <w:sz w:val="18"/>
+          <w:szCs w:val="18"/>
+        </w:rPr>
+        <w:t>Ai Techniques</w:t>
+      </w:r>
+      <w:r>
+        <w:rPr>
+          <w:sz w:val="18"/>
+          <w:szCs w:val="18"/>
+        </w:rPr>
+        <w:t xml:space="preserve">, http://theory.stanford.edu/~amitp/GameProgramming/AITechniques.html#:~:text=Pathfinding%20is%20often%20associated%20with,were%20developed%20by%20AI%20researchers. </w:t>
+      </w:r>
+    </w:p>
+    <w:p>
+      <w:pPr>
+        <w:pStyle w:val="NormalWeb"/>
+        <w:numPr>
+          <w:ilvl w:val="0"/>
+          <w:numId w:val="3"/>
+        </w:numPr>
+        <w:jc w:val="both"/>
+        <w:rPr>
+          <w:rStyle w:val="textlayer--absolute"/>
+          <w:sz w:val="18"/>
+          <w:szCs w:val="18"/>
+        </w:rPr>
+      </w:pPr>
+      <w:r>
+        <w:rPr>
+          <w:sz w:val="18"/>
+          <w:szCs w:val="18"/>
+        </w:rPr>
+        <w:t xml:space="preserve">“A* Search Algorithm.” </w:t>
+      </w:r>
+      <w:proofErr w:type="spellStart"/>
+      <w:r>
+        <w:rPr>
+          <w:i/>
+          <w:iCs/>
+          <w:sz w:val="18"/>
+          <w:szCs w:val="18"/>
+        </w:rPr>
+        <w:t>GeeksforGeeks</w:t>
+      </w:r>
+      <w:proofErr w:type="spellEnd"/>
+      <w:r>
+        <w:rPr>
+          <w:sz w:val="18"/>
+          <w:szCs w:val="18"/>
+        </w:rPr>
+        <w:t xml:space="preserve">, 13 Apr. 2022, https://www.geeksforgeeks.org/a-search-algorithm/. </w:t>
       </w:r>
     </w:p>
     <w:p>
@@ -3909,170 +5026,20 @@
         <w:spacing w:line="240" w:lineRule="auto"/>
         <w:jc w:val="both"/>
         <w:rPr>
-          <w:rFonts w:ascii="Times New Roman" w:hAnsi="Times New Roman" w:cs="Times New Roman"/>
-          <w:sz w:val="20"/>
-          <w:szCs w:val="20"/>
-        </w:rPr>
-      </w:pPr>
-      <w:r>
-        <w:rPr>
-          <w:rFonts w:ascii="Times New Roman" w:hAnsi="Times New Roman" w:cs="Times New Roman"/>
-          <w:sz w:val="20"/>
-          <w:szCs w:val="20"/>
-        </w:rPr>
-        <w:t xml:space="preserve">     The Machine Learning AI GitHub as well as a GitHub for the pathfinder project are open source and free to access. </w:t>
-      </w:r>
-      <w:r>
-        <w:rPr>
-          <w:rFonts w:ascii="Times New Roman" w:hAnsi="Times New Roman" w:cs="Times New Roman"/>
-          <w:sz w:val="20"/>
-          <w:szCs w:val="20"/>
-        </w:rPr>
-        <w:t xml:space="preserve"> The code </w:t>
-      </w:r>
-      <w:r>
-        <w:rPr>
-          <w:rFonts w:ascii="Times New Roman" w:hAnsi="Times New Roman" w:cs="Times New Roman"/>
-          <w:sz w:val="20"/>
-          <w:szCs w:val="20"/>
-        </w:rPr>
-        <w:t xml:space="preserve">and testing environments </w:t>
-      </w:r>
-      <w:r>
-        <w:rPr>
-          <w:rFonts w:ascii="Times New Roman" w:hAnsi="Times New Roman" w:cs="Times New Roman"/>
-          <w:sz w:val="20"/>
-          <w:szCs w:val="20"/>
-        </w:rPr>
-        <w:t>developed for this project will</w:t>
-      </w:r>
-      <w:r>
-        <w:rPr>
-          <w:rFonts w:ascii="Times New Roman" w:hAnsi="Times New Roman" w:cs="Times New Roman"/>
-          <w:sz w:val="20"/>
-          <w:szCs w:val="20"/>
-        </w:rPr>
-        <w:t xml:space="preserve"> also</w:t>
-      </w:r>
-      <w:r>
-        <w:rPr>
-          <w:rFonts w:ascii="Times New Roman" w:hAnsi="Times New Roman" w:cs="Times New Roman"/>
-          <w:sz w:val="20"/>
-          <w:szCs w:val="20"/>
-        </w:rPr>
-        <w:t xml:space="preserve"> be freely accessible</w:t>
-      </w:r>
-      <w:r>
-        <w:rPr>
-          <w:rFonts w:ascii="Times New Roman" w:hAnsi="Times New Roman" w:cs="Times New Roman"/>
-          <w:sz w:val="20"/>
-          <w:szCs w:val="20"/>
-        </w:rPr>
-        <w:t xml:space="preserve"> via GitHub</w:t>
-      </w:r>
-      <w:r>
-        <w:rPr>
-          <w:rFonts w:ascii="Times New Roman" w:hAnsi="Times New Roman" w:cs="Times New Roman"/>
-          <w:sz w:val="20"/>
-          <w:szCs w:val="20"/>
-        </w:rPr>
-        <w:t xml:space="preserve">, </w:t>
-      </w:r>
-      <w:r>
-        <w:rPr>
-          <w:rFonts w:ascii="Times New Roman" w:hAnsi="Times New Roman" w:cs="Times New Roman"/>
-          <w:sz w:val="20"/>
-          <w:szCs w:val="20"/>
-        </w:rPr>
-        <w:t>allowing others eas</w:t>
-      </w:r>
-      <w:r>
-        <w:rPr>
-          <w:rFonts w:ascii="Times New Roman" w:hAnsi="Times New Roman" w:cs="Times New Roman"/>
-          <w:sz w:val="20"/>
-          <w:szCs w:val="20"/>
-        </w:rPr>
-        <w:t>y</w:t>
-      </w:r>
-      <w:r>
-        <w:rPr>
-          <w:rFonts w:ascii="Times New Roman" w:hAnsi="Times New Roman" w:cs="Times New Roman"/>
-          <w:sz w:val="20"/>
-          <w:szCs w:val="20"/>
-        </w:rPr>
-        <w:t xml:space="preserve"> access</w:t>
-      </w:r>
-      <w:r>
-        <w:rPr>
-          <w:rFonts w:ascii="Times New Roman" w:hAnsi="Times New Roman" w:cs="Times New Roman"/>
-          <w:sz w:val="20"/>
-          <w:szCs w:val="20"/>
-        </w:rPr>
-        <w:t xml:space="preserve"> to</w:t>
-      </w:r>
-      <w:r>
-        <w:rPr>
-          <w:rFonts w:ascii="Times New Roman" w:hAnsi="Times New Roman" w:cs="Times New Roman"/>
-          <w:sz w:val="20"/>
-          <w:szCs w:val="20"/>
-        </w:rPr>
-        <w:t xml:space="preserve"> the </w:t>
-      </w:r>
-      <w:r>
-        <w:rPr>
-          <w:rFonts w:ascii="Times New Roman" w:hAnsi="Times New Roman" w:cs="Times New Roman"/>
-          <w:sz w:val="20"/>
-          <w:szCs w:val="20"/>
-        </w:rPr>
-        <w:t>modified implementation of th</w:t>
-      </w:r>
-      <w:r>
-        <w:rPr>
-          <w:rFonts w:ascii="Times New Roman" w:hAnsi="Times New Roman" w:cs="Times New Roman"/>
-          <w:sz w:val="20"/>
-          <w:szCs w:val="20"/>
-        </w:rPr>
-        <w:t>e original</w:t>
-      </w:r>
-      <w:r>
-        <w:rPr>
-          <w:rFonts w:ascii="Times New Roman" w:hAnsi="Times New Roman" w:cs="Times New Roman"/>
-          <w:sz w:val="20"/>
-          <w:szCs w:val="20"/>
-        </w:rPr>
-        <w:t xml:space="preserve"> project in addition to the </w:t>
-      </w:r>
-      <w:r>
-        <w:rPr>
-          <w:rFonts w:ascii="Times New Roman" w:hAnsi="Times New Roman" w:cs="Times New Roman"/>
-          <w:sz w:val="20"/>
-          <w:szCs w:val="20"/>
-        </w:rPr>
-        <w:t xml:space="preserve">unmodified </w:t>
-      </w:r>
-      <w:r>
-        <w:rPr>
-          <w:rFonts w:ascii="Times New Roman" w:hAnsi="Times New Roman" w:cs="Times New Roman"/>
-          <w:sz w:val="20"/>
-          <w:szCs w:val="20"/>
-        </w:rPr>
-        <w:t>tutorial files provided by the Unity Learning site</w:t>
-      </w:r>
-      <w:r>
-        <w:rPr>
-          <w:rFonts w:ascii="Times New Roman" w:hAnsi="Times New Roman" w:cs="Times New Roman"/>
-          <w:sz w:val="20"/>
-          <w:szCs w:val="20"/>
-        </w:rPr>
-        <w:t xml:space="preserve">. </w:t>
-      </w:r>
-      <w:r>
-        <w:rPr>
-          <w:rFonts w:ascii="Times New Roman" w:hAnsi="Times New Roman" w:cs="Times New Roman"/>
-          <w:sz w:val="20"/>
-          <w:szCs w:val="20"/>
-        </w:rPr>
-        <w:t xml:space="preserve">The results of this project will be easily reproducible by anyone with Unity installed (ver. 2017.3) and the project files downloaded. </w:t>
+          <w:rStyle w:val="textlayer--absolute"/>
+          <w:rFonts w:ascii="Times New Roman" w:hAnsi="Times New Roman" w:cs="Times New Roman"/>
+          <w:sz w:val="20"/>
+          <w:szCs w:val="20"/>
+        </w:rPr>
+      </w:pPr>
+      <w:r>
+        <w:rPr>
+          <w:rStyle w:val="textlayer--absolute"/>
+          <w:rFonts w:ascii="Times New Roman" w:hAnsi="Times New Roman" w:cs="Times New Roman"/>
+          <w:sz w:val="20"/>
+          <w:szCs w:val="20"/>
+        </w:rPr>
+        <w:t xml:space="preserve">6. GitHub </w:t>
       </w:r>
     </w:p>
     <w:p>
@@ -4080,678 +5047,34 @@
         <w:spacing w:line="240" w:lineRule="auto"/>
         <w:jc w:val="both"/>
         <w:rPr>
-          <w:rFonts w:ascii="Times New Roman" w:hAnsi="Times New Roman" w:cs="Times New Roman"/>
-          <w:sz w:val="20"/>
-          <w:szCs w:val="20"/>
-        </w:rPr>
-      </w:pPr>
+          <w:rStyle w:val="textlayer--absolute"/>
+          <w:rFonts w:ascii="Times New Roman" w:hAnsi="Times New Roman" w:cs="Times New Roman"/>
+          <w:sz w:val="20"/>
+          <w:szCs w:val="20"/>
+        </w:rPr>
+      </w:pPr>
+      <w:r>
+        <w:rPr>
+          <w:rStyle w:val="textlayer--absolute"/>
+          <w:rFonts w:ascii="Times New Roman" w:hAnsi="Times New Roman" w:cs="Times New Roman"/>
+          <w:sz w:val="20"/>
+          <w:szCs w:val="20"/>
+        </w:rPr>
+        <w:t xml:space="preserve">Unity Learn Tutorial Files: </w:t>
+      </w:r>
     </w:p>
     <w:p>
       <w:pPr>
         <w:spacing w:line="240" w:lineRule="auto"/>
         <w:jc w:val="both"/>
         <w:rPr>
-          <w:rFonts w:ascii="Times New Roman" w:hAnsi="Times New Roman" w:cs="Times New Roman"/>
-          <w:sz w:val="20"/>
-          <w:szCs w:val="20"/>
-        </w:rPr>
-      </w:pPr>
-      <w:r>
-        <w:rPr>
-          <w:rFonts w:ascii="Times New Roman" w:hAnsi="Times New Roman" w:cs="Times New Roman"/>
-          <w:sz w:val="20"/>
-          <w:szCs w:val="20"/>
-        </w:rPr>
-        <w:t>Additional</w:t>
-      </w:r>
-      <w:r>
-        <w:rPr>
-          <w:rFonts w:ascii="Times New Roman" w:hAnsi="Times New Roman" w:cs="Times New Roman"/>
-          <w:sz w:val="20"/>
-          <w:szCs w:val="20"/>
-        </w:rPr>
-        <w:t xml:space="preserve"> sources for references: </w:t>
-      </w:r>
-    </w:p>
-    <w:p>
-      <w:pPr>
-        <w:spacing w:line="240" w:lineRule="auto"/>
-        <w:jc w:val="both"/>
-        <w:rPr>
-          <w:rFonts w:ascii="Times New Roman" w:hAnsi="Times New Roman" w:cs="Times New Roman"/>
-          <w:sz w:val="20"/>
-          <w:szCs w:val="20"/>
-        </w:rPr>
-      </w:pPr>
-      <w:hyperlink r:id="rId17" w:history="1">
-        <w:r>
-          <w:rPr>
-            <w:rStyle w:val="Hyperlink"/>
-            <w:rFonts w:ascii="Times New Roman" w:hAnsi="Times New Roman" w:cs="Times New Roman"/>
-            <w:sz w:val="20"/>
-            <w:szCs w:val="20"/>
-          </w:rPr>
-          <w:t>https://docs.unity3d.com/Manual/com.unity.modules.ai.html</w:t>
-        </w:r>
-      </w:hyperlink>
-    </w:p>
-    <w:p>
-      <w:pPr>
-        <w:spacing w:line="240" w:lineRule="auto"/>
-        <w:jc w:val="both"/>
-        <w:rPr>
-          <w:rFonts w:ascii="Times New Roman" w:hAnsi="Times New Roman" w:cs="Times New Roman"/>
-          <w:sz w:val="20"/>
-          <w:szCs w:val="20"/>
-        </w:rPr>
-      </w:pPr>
-    </w:p>
-    <w:p>
-      <w:pPr>
-        <w:spacing w:line="240" w:lineRule="auto"/>
-        <w:jc w:val="both"/>
-        <w:rPr>
-          <w:rFonts w:ascii="Times New Roman" w:hAnsi="Times New Roman" w:cs="Times New Roman"/>
-          <w:sz w:val="20"/>
-          <w:szCs w:val="20"/>
-        </w:rPr>
-      </w:pPr>
-      <w:hyperlink r:id="rId18" w:history="1">
-        <w:r>
-          <w:rPr>
-            <w:rStyle w:val="Hyperlink"/>
-            <w:rFonts w:ascii="Times New Roman" w:hAnsi="Times New Roman" w:cs="Times New Roman"/>
-            <w:sz w:val="20"/>
-            <w:szCs w:val="20"/>
-          </w:rPr>
-          <w:t>https://docs.unity3d.com/Manual/nav-BuildingNavMesh.html</w:t>
-        </w:r>
-      </w:hyperlink>
-    </w:p>
-    <w:p>
-      <w:pPr>
-        <w:spacing w:line="240" w:lineRule="auto"/>
-        <w:jc w:val="both"/>
-        <w:rPr>
-          <w:rFonts w:ascii="Times New Roman" w:hAnsi="Times New Roman" w:cs="Times New Roman"/>
-          <w:sz w:val="20"/>
-          <w:szCs w:val="20"/>
-        </w:rPr>
-      </w:pPr>
-    </w:p>
-    <w:p>
-      <w:pPr>
-        <w:spacing w:line="240" w:lineRule="auto"/>
-        <w:jc w:val="both"/>
-        <w:rPr>
+          <w:rStyle w:val="textlayer--absolute"/>
           <w:rFonts w:ascii="Times New Roman" w:hAnsi="Times New Roman" w:cs="Times New Roman"/>
           <w:sz w:val="20"/>
           <w:szCs w:val="20"/>
         </w:rPr>
       </w:pPr>
       <w:hyperlink r:id="rId19" w:history="1">
-        <w:r>
-          <w:rPr>
-            <w:rStyle w:val="Hyperlink"/>
-            <w:rFonts w:ascii="Times New Roman" w:hAnsi="Times New Roman" w:cs="Times New Roman"/>
-            <w:sz w:val="20"/>
-            <w:szCs w:val="20"/>
-          </w:rPr>
-          <w:t>https://gamedevacademy.org/unity-</w:t>
-        </w:r>
-        <w:r>
-          <w:rPr>
-            <w:rStyle w:val="Hyperlink"/>
-            <w:rFonts w:ascii="Times New Roman" w:hAnsi="Times New Roman" w:cs="Times New Roman"/>
-            <w:sz w:val="20"/>
-            <w:szCs w:val="20"/>
-          </w:rPr>
-          <w:t>m</w:t>
-        </w:r>
-        <w:r>
-          <w:rPr>
-            <w:rStyle w:val="Hyperlink"/>
-            <w:rFonts w:ascii="Times New Roman" w:hAnsi="Times New Roman" w:cs="Times New Roman"/>
-            <w:sz w:val="20"/>
-            <w:szCs w:val="20"/>
-          </w:rPr>
-          <w:t>l-agents-tutorial/</w:t>
-        </w:r>
-      </w:hyperlink>
-      <w:r>
-        <w:rPr>
-          <w:rFonts w:ascii="Times New Roman" w:hAnsi="Times New Roman" w:cs="Times New Roman"/>
-          <w:sz w:val="20"/>
-          <w:szCs w:val="20"/>
-        </w:rPr>
-        <w:t xml:space="preserve"> (ball tutorial)</w:t>
-      </w:r>
-    </w:p>
-    <w:p>
-      <w:pPr>
-        <w:spacing w:line="240" w:lineRule="auto"/>
-        <w:jc w:val="both"/>
-        <w:rPr>
-          <w:rFonts w:ascii="Times New Roman" w:hAnsi="Times New Roman" w:cs="Times New Roman"/>
-          <w:sz w:val="20"/>
-          <w:szCs w:val="20"/>
-        </w:rPr>
-      </w:pPr>
-    </w:p>
-    <w:p>
-      <w:pPr>
-        <w:spacing w:line="240" w:lineRule="auto"/>
-        <w:jc w:val="both"/>
-        <w:rPr>
-          <w:rFonts w:ascii="Times New Roman" w:hAnsi="Times New Roman" w:cs="Times New Roman"/>
-          <w:sz w:val="20"/>
-          <w:szCs w:val="20"/>
-        </w:rPr>
-      </w:pPr>
-      <w:hyperlink r:id="rId20" w:history="1">
-        <w:r>
-          <w:rPr>
-            <w:rStyle w:val="Hyperlink"/>
-            <w:rFonts w:ascii="Times New Roman" w:hAnsi="Times New Roman" w:cs="Times New Roman"/>
-            <w:sz w:val="20"/>
-            <w:szCs w:val="20"/>
-          </w:rPr>
-          <w:t>https://docs.unity3d.com/Manual/nav-InnerWorkings.html</w:t>
-        </w:r>
-      </w:hyperlink>
-    </w:p>
-    <w:p>
-      <w:pPr>
-        <w:spacing w:line="240" w:lineRule="auto"/>
-        <w:jc w:val="both"/>
-        <w:rPr>
-          <w:rFonts w:ascii="Times New Roman" w:hAnsi="Times New Roman" w:cs="Times New Roman"/>
-          <w:sz w:val="20"/>
-          <w:szCs w:val="20"/>
-        </w:rPr>
-      </w:pPr>
-      <w:hyperlink r:id="rId21" w:history="1">
-        <w:r>
-          <w:rPr>
-            <w:rStyle w:val="Hyperlink"/>
-            <w:rFonts w:ascii="Times New Roman" w:hAnsi="Times New Roman" w:cs="Times New Roman"/>
-            <w:sz w:val="20"/>
-            <w:szCs w:val="20"/>
-          </w:rPr>
-          <w:t>https://learn.unity.com/tutorial/unity-navmesh?projectId=5f60d859edbc2a001ee947ea#5c7f8528edbc2a002053b497</w:t>
-        </w:r>
-      </w:hyperlink>
-    </w:p>
-    <w:p>
-      <w:pPr>
-        <w:spacing w:line="240" w:lineRule="auto"/>
-        <w:jc w:val="both"/>
-        <w:rPr>
-          <w:rFonts w:ascii="Times New Roman" w:hAnsi="Times New Roman" w:cs="Times New Roman"/>
-          <w:sz w:val="20"/>
-          <w:szCs w:val="20"/>
-        </w:rPr>
-      </w:pPr>
-    </w:p>
-    <w:p>
-      <w:pPr>
-        <w:spacing w:line="240" w:lineRule="auto"/>
-        <w:jc w:val="both"/>
-        <w:rPr>
-          <w:rStyle w:val="textlayer--absolute"/>
-          <w:rFonts w:ascii="Times New Roman" w:hAnsi="Times New Roman" w:cs="Times New Roman"/>
-          <w:sz w:val="20"/>
-          <w:szCs w:val="20"/>
-        </w:rPr>
-      </w:pPr>
-      <w:r>
-        <w:rPr>
-          <w:rStyle w:val="textlayer--absolute"/>
-          <w:rFonts w:ascii="Times New Roman" w:hAnsi="Times New Roman" w:cs="Times New Roman"/>
-          <w:sz w:val="20"/>
-          <w:szCs w:val="20"/>
-        </w:rPr>
-        <w:t xml:space="preserve">References </w:t>
-      </w:r>
-      <w:r>
-        <w:rPr>
-          <w:rFonts w:ascii="Times New Roman" w:hAnsi="Times New Roman" w:cs="Times New Roman"/>
-          <w:sz w:val="20"/>
-          <w:szCs w:val="20"/>
-        </w:rPr>
-        <w:br/>
-      </w:r>
-      <w:r>
-        <w:rPr>
-          <w:rStyle w:val="textlayer--absolute"/>
-          <w:rFonts w:ascii="Times New Roman" w:hAnsi="Times New Roman" w:cs="Times New Roman"/>
-          <w:sz w:val="20"/>
-          <w:szCs w:val="20"/>
-        </w:rPr>
-        <w:t>1. Alonso, Eloi, et al. “Deep Reinforcement Learning for Navigation</w:t>
-      </w:r>
-      <w:r>
-        <w:rPr>
-          <w:rStyle w:val="textlayer--absolute"/>
-          <w:rFonts w:ascii="Times New Roman" w:hAnsi="Times New Roman" w:cs="Times New Roman"/>
-          <w:sz w:val="25"/>
-          <w:szCs w:val="25"/>
-        </w:rPr>
-        <w:t xml:space="preserve"> </w:t>
-      </w:r>
-      <w:r>
-        <w:rPr>
-          <w:rStyle w:val="textlayer--absolute"/>
-          <w:rFonts w:ascii="Times New Roman" w:hAnsi="Times New Roman" w:cs="Times New Roman"/>
-          <w:sz w:val="20"/>
-          <w:szCs w:val="20"/>
-        </w:rPr>
-        <w:t xml:space="preserve">in AAA Video Games.” ArXiv.org, </w:t>
-      </w:r>
-      <w:r>
-        <w:rPr>
-          <w:rFonts w:ascii="Times New Roman" w:hAnsi="Times New Roman" w:cs="Times New Roman"/>
-          <w:sz w:val="20"/>
-          <w:szCs w:val="20"/>
-        </w:rPr>
-        <w:br/>
-      </w:r>
-      <w:r>
-        <w:rPr>
-          <w:rStyle w:val="textlayer--absolute"/>
-          <w:rFonts w:ascii="Times New Roman" w:hAnsi="Times New Roman" w:cs="Times New Roman"/>
-          <w:sz w:val="20"/>
-          <w:szCs w:val="20"/>
-        </w:rPr>
-        <w:t xml:space="preserve">17 Nov. 2020, https://arxiv.org/abs/2011.04764. </w:t>
-      </w:r>
-      <w:r>
-        <w:rPr>
-          <w:rFonts w:ascii="Times New Roman" w:hAnsi="Times New Roman" w:cs="Times New Roman"/>
-          <w:sz w:val="20"/>
-          <w:szCs w:val="20"/>
-        </w:rPr>
-        <w:br/>
-      </w:r>
-      <w:r>
-        <w:rPr>
-          <w:rStyle w:val="textlayer--absolute"/>
-          <w:rFonts w:ascii="Times New Roman" w:hAnsi="Times New Roman" w:cs="Times New Roman"/>
-          <w:sz w:val="20"/>
-          <w:szCs w:val="20"/>
-        </w:rPr>
-        <w:t xml:space="preserve">2. authors, All, and Matthew E. Taylor. “Reinforcement Learning Agents Providing Advice in Complex </w:t>
-      </w:r>
-      <w:r>
-        <w:rPr>
-          <w:rFonts w:ascii="Times New Roman" w:hAnsi="Times New Roman" w:cs="Times New Roman"/>
-          <w:sz w:val="20"/>
-          <w:szCs w:val="20"/>
-        </w:rPr>
-        <w:br/>
-      </w:r>
-      <w:r>
-        <w:rPr>
-          <w:rStyle w:val="textlayer--absolute"/>
-          <w:rFonts w:ascii="Times New Roman" w:hAnsi="Times New Roman" w:cs="Times New Roman"/>
-          <w:sz w:val="20"/>
-          <w:szCs w:val="20"/>
-        </w:rPr>
-        <w:t xml:space="preserve">Video Games.” Taylor &amp; Francis, </w:t>
-      </w:r>
-      <w:r>
-        <w:rPr>
-          <w:rFonts w:ascii="Times New Roman" w:hAnsi="Times New Roman" w:cs="Times New Roman"/>
-          <w:sz w:val="20"/>
-          <w:szCs w:val="20"/>
-        </w:rPr>
-        <w:br/>
-      </w:r>
-      <w:r>
-        <w:rPr>
-          <w:rStyle w:val="textlayer--absolute"/>
-          <w:rFonts w:ascii="Times New Roman" w:hAnsi="Times New Roman" w:cs="Times New Roman"/>
-          <w:sz w:val="20"/>
-          <w:szCs w:val="20"/>
-        </w:rPr>
-        <w:t xml:space="preserve">https://www.tandfonline.com/doi/full/10.1080/09540091.2014.885279. </w:t>
-      </w:r>
-      <w:r>
-        <w:rPr>
-          <w:rFonts w:ascii="Times New Roman" w:hAnsi="Times New Roman" w:cs="Times New Roman"/>
-          <w:sz w:val="20"/>
-          <w:szCs w:val="20"/>
-        </w:rPr>
-        <w:br/>
-      </w:r>
-      <w:r>
-        <w:rPr>
-          <w:rStyle w:val="textlayer--absolute"/>
-          <w:rFonts w:ascii="Times New Roman" w:hAnsi="Times New Roman" w:cs="Times New Roman"/>
-          <w:sz w:val="20"/>
-          <w:szCs w:val="20"/>
-        </w:rPr>
-        <w:t xml:space="preserve">3. Bowling, Michael, et al. "Machine learning and games." Machine learning 63.3 (2006): 211-215 </w:t>
-      </w:r>
-      <w:r>
-        <w:rPr>
-          <w:rFonts w:ascii="Times New Roman" w:hAnsi="Times New Roman" w:cs="Times New Roman"/>
-          <w:sz w:val="20"/>
-          <w:szCs w:val="20"/>
-        </w:rPr>
-        <w:br/>
-      </w:r>
-      <w:r>
-        <w:rPr>
-          <w:rStyle w:val="textlayer--absolute"/>
-          <w:rFonts w:ascii="Times New Roman" w:hAnsi="Times New Roman" w:cs="Times New Roman"/>
-          <w:sz w:val="20"/>
-          <w:szCs w:val="20"/>
-        </w:rPr>
-        <w:t xml:space="preserve">4. “Building Smarter Games with Machine Learning - </w:t>
-      </w:r>
-      <w:proofErr w:type="spellStart"/>
-      <w:r>
-        <w:rPr>
-          <w:rStyle w:val="textlayer--absolute"/>
-          <w:rFonts w:ascii="Times New Roman" w:hAnsi="Times New Roman" w:cs="Times New Roman"/>
-          <w:sz w:val="20"/>
-          <w:szCs w:val="20"/>
-        </w:rPr>
-        <w:t>Youtube</w:t>
-      </w:r>
-      <w:proofErr w:type="spellEnd"/>
-      <w:r>
-        <w:rPr>
-          <w:rStyle w:val="textlayer--absolute"/>
-          <w:rFonts w:ascii="Times New Roman" w:hAnsi="Times New Roman" w:cs="Times New Roman"/>
-          <w:sz w:val="20"/>
-          <w:szCs w:val="20"/>
-        </w:rPr>
-        <w:t xml:space="preserve">.” </w:t>
-      </w:r>
-      <w:proofErr w:type="spellStart"/>
-      <w:r>
-        <w:rPr>
-          <w:rStyle w:val="textlayer--absolute"/>
-          <w:rFonts w:ascii="Times New Roman" w:hAnsi="Times New Roman" w:cs="Times New Roman"/>
-          <w:sz w:val="20"/>
-          <w:szCs w:val="20"/>
-        </w:rPr>
-        <w:t>Youtube</w:t>
-      </w:r>
-      <w:proofErr w:type="spellEnd"/>
-      <w:r>
-        <w:rPr>
-          <w:rStyle w:val="textlayer--absolute"/>
-          <w:rFonts w:ascii="Times New Roman" w:hAnsi="Times New Roman" w:cs="Times New Roman"/>
-          <w:sz w:val="20"/>
-          <w:szCs w:val="20"/>
-        </w:rPr>
-        <w:t xml:space="preserve">, Google Cloud Tech, </w:t>
-      </w:r>
-      <w:r>
-        <w:rPr>
-          <w:rFonts w:ascii="Times New Roman" w:hAnsi="Times New Roman" w:cs="Times New Roman"/>
-          <w:sz w:val="20"/>
-          <w:szCs w:val="20"/>
-        </w:rPr>
-        <w:br/>
-      </w:r>
-      <w:r>
-        <w:rPr>
-          <w:rStyle w:val="textlayer--absolute"/>
-          <w:rFonts w:ascii="Times New Roman" w:hAnsi="Times New Roman" w:cs="Times New Roman"/>
-          <w:sz w:val="20"/>
-          <w:szCs w:val="20"/>
-        </w:rPr>
-        <w:t xml:space="preserve">https://www.youtube.com/watch?v=30y9zk5COqw. </w:t>
-      </w:r>
-      <w:r>
-        <w:rPr>
-          <w:rFonts w:ascii="Times New Roman" w:hAnsi="Times New Roman" w:cs="Times New Roman"/>
-          <w:sz w:val="20"/>
-          <w:szCs w:val="20"/>
-        </w:rPr>
-        <w:br/>
-      </w:r>
-      <w:r>
-        <w:rPr>
-          <w:rStyle w:val="textlayer--absolute"/>
-          <w:rFonts w:ascii="Times New Roman" w:hAnsi="Times New Roman" w:cs="Times New Roman"/>
-          <w:sz w:val="20"/>
-          <w:szCs w:val="20"/>
-        </w:rPr>
-        <w:t xml:space="preserve">5. Markowitz, Dale. “Build Apps Powered by Language with Semantic ML.” Dale on AI, 5 Aug. 2020, </w:t>
-      </w:r>
-      <w:r>
-        <w:rPr>
-          <w:rFonts w:ascii="Times New Roman" w:hAnsi="Times New Roman" w:cs="Times New Roman"/>
-          <w:sz w:val="20"/>
-          <w:szCs w:val="20"/>
-        </w:rPr>
-        <w:br/>
-      </w:r>
-      <w:r>
-        <w:rPr>
-          <w:rStyle w:val="textlayer--absolute"/>
-          <w:rFonts w:ascii="Times New Roman" w:hAnsi="Times New Roman" w:cs="Times New Roman"/>
-          <w:sz w:val="20"/>
-          <w:szCs w:val="20"/>
-        </w:rPr>
-        <w:t xml:space="preserve">https://daleonai.com/semantic-ml. </w:t>
-      </w:r>
-      <w:r>
-        <w:rPr>
-          <w:rFonts w:ascii="Times New Roman" w:hAnsi="Times New Roman" w:cs="Times New Roman"/>
-          <w:sz w:val="20"/>
-          <w:szCs w:val="20"/>
-        </w:rPr>
-        <w:br/>
-      </w:r>
-      <w:r>
-        <w:rPr>
-          <w:rStyle w:val="textlayer--absolute"/>
-          <w:rFonts w:ascii="Times New Roman" w:hAnsi="Times New Roman" w:cs="Times New Roman"/>
-          <w:sz w:val="20"/>
-          <w:szCs w:val="20"/>
-        </w:rPr>
-        <w:t xml:space="preserve">6. Reinforcement Learning: Crash Course AI#9 - </w:t>
-      </w:r>
-      <w:proofErr w:type="spellStart"/>
-      <w:r>
-        <w:rPr>
-          <w:rStyle w:val="textlayer--absolute"/>
-          <w:rFonts w:ascii="Times New Roman" w:hAnsi="Times New Roman" w:cs="Times New Roman"/>
-          <w:sz w:val="20"/>
-          <w:szCs w:val="20"/>
-        </w:rPr>
-        <w:t>Youtube</w:t>
-      </w:r>
-      <w:proofErr w:type="spellEnd"/>
-      <w:r>
-        <w:rPr>
-          <w:rStyle w:val="textlayer--absolute"/>
-          <w:rFonts w:ascii="Times New Roman" w:hAnsi="Times New Roman" w:cs="Times New Roman"/>
-          <w:sz w:val="20"/>
-          <w:szCs w:val="20"/>
-        </w:rPr>
-        <w:t xml:space="preserve">. </w:t>
-      </w:r>
-      <w:r>
-        <w:rPr>
-          <w:rFonts w:ascii="Times New Roman" w:hAnsi="Times New Roman" w:cs="Times New Roman"/>
-          <w:sz w:val="20"/>
-          <w:szCs w:val="20"/>
-        </w:rPr>
-        <w:br/>
-      </w:r>
-      <w:r>
-        <w:rPr>
-          <w:rStyle w:val="textlayer--absolute"/>
-          <w:rFonts w:ascii="Times New Roman" w:hAnsi="Times New Roman" w:cs="Times New Roman"/>
-          <w:sz w:val="20"/>
-          <w:szCs w:val="20"/>
-        </w:rPr>
-        <w:lastRenderedPageBreak/>
-        <w:t xml:space="preserve">https://www.youtube.com/watch?v=nIgIv4IfJ6s. </w:t>
-      </w:r>
-      <w:r>
-        <w:rPr>
-          <w:rFonts w:ascii="Times New Roman" w:hAnsi="Times New Roman" w:cs="Times New Roman"/>
-          <w:sz w:val="20"/>
-          <w:szCs w:val="20"/>
-        </w:rPr>
-        <w:br/>
-      </w:r>
-      <w:r>
-        <w:rPr>
-          <w:rStyle w:val="textlayer--absolute"/>
-          <w:rFonts w:ascii="Times New Roman" w:hAnsi="Times New Roman" w:cs="Times New Roman"/>
-          <w:sz w:val="20"/>
-          <w:szCs w:val="20"/>
-        </w:rPr>
-        <w:t xml:space="preserve">7. “Semantic Reactor - Semantic Experiences.” Google, Google, </w:t>
-      </w:r>
-      <w:r>
-        <w:rPr>
-          <w:rFonts w:ascii="Times New Roman" w:hAnsi="Times New Roman" w:cs="Times New Roman"/>
-          <w:sz w:val="20"/>
-          <w:szCs w:val="20"/>
-        </w:rPr>
-        <w:br/>
-      </w:r>
-      <w:r>
-        <w:rPr>
-          <w:rStyle w:val="textlayer--absolute"/>
-          <w:rFonts w:ascii="Times New Roman" w:hAnsi="Times New Roman" w:cs="Times New Roman"/>
-          <w:sz w:val="20"/>
-          <w:szCs w:val="20"/>
-        </w:rPr>
-        <w:t xml:space="preserve">https://research.google.com/semanticexperiences/semantic-reactor.html. </w:t>
-      </w:r>
-      <w:r>
-        <w:rPr>
-          <w:rFonts w:ascii="Times New Roman" w:hAnsi="Times New Roman" w:cs="Times New Roman"/>
-          <w:sz w:val="20"/>
-          <w:szCs w:val="20"/>
-        </w:rPr>
-        <w:br/>
-      </w:r>
-      <w:r>
-        <w:rPr>
-          <w:rStyle w:val="textlayer--absolute"/>
-          <w:rFonts w:ascii="Times New Roman" w:hAnsi="Times New Roman" w:cs="Times New Roman"/>
-          <w:sz w:val="20"/>
-          <w:szCs w:val="20"/>
-        </w:rPr>
-        <w:t xml:space="preserve">8. “Stickman A.I. Learns to Walk.” Stickman A.I. Learns To Walk | Unity Copilot - BETA, </w:t>
-      </w:r>
-      <w:r>
-        <w:rPr>
-          <w:rFonts w:ascii="Times New Roman" w:hAnsi="Times New Roman" w:cs="Times New Roman"/>
-          <w:sz w:val="20"/>
-          <w:szCs w:val="20"/>
-        </w:rPr>
-        <w:br/>
-      </w:r>
-      <w:r>
-        <w:rPr>
-          <w:rStyle w:val="textlayer--absolute"/>
-          <w:rFonts w:ascii="Times New Roman" w:hAnsi="Times New Roman" w:cs="Times New Roman"/>
-          <w:sz w:val="20"/>
-          <w:szCs w:val="20"/>
-        </w:rPr>
-        <w:t xml:space="preserve">https://unitycopilot.com/videos/view/kowCrRPqRMM. </w:t>
-      </w:r>
-      <w:r>
-        <w:rPr>
-          <w:rFonts w:ascii="Times New Roman" w:hAnsi="Times New Roman" w:cs="Times New Roman"/>
-          <w:sz w:val="20"/>
-          <w:szCs w:val="20"/>
-        </w:rPr>
-        <w:br/>
-      </w:r>
-      <w:r>
-        <w:rPr>
-          <w:rStyle w:val="textlayer--absolute"/>
-          <w:rFonts w:ascii="Times New Roman" w:hAnsi="Times New Roman" w:cs="Times New Roman"/>
-          <w:sz w:val="20"/>
-          <w:szCs w:val="20"/>
-        </w:rPr>
-        <w:t>9. Technologies, Unity. “Machine Learning Agents.” Unity, https://unity.com/products/machine-learning-</w:t>
-      </w:r>
-      <w:r>
-        <w:rPr>
-          <w:rFonts w:ascii="Times New Roman" w:hAnsi="Times New Roman" w:cs="Times New Roman"/>
-          <w:sz w:val="20"/>
-          <w:szCs w:val="20"/>
-        </w:rPr>
-        <w:br/>
-      </w:r>
-      <w:r>
-        <w:rPr>
-          <w:rStyle w:val="textlayer--absolute"/>
-          <w:rFonts w:ascii="Times New Roman" w:hAnsi="Times New Roman" w:cs="Times New Roman"/>
-          <w:sz w:val="20"/>
-          <w:szCs w:val="20"/>
-        </w:rPr>
-        <w:t>agents.</w:t>
-      </w:r>
-    </w:p>
-    <w:p>
-      <w:pPr>
-        <w:spacing w:line="240" w:lineRule="auto"/>
-        <w:jc w:val="both"/>
-        <w:rPr>
-          <w:rStyle w:val="textlayer--absolute"/>
-          <w:rFonts w:ascii="Times New Roman" w:hAnsi="Times New Roman" w:cs="Times New Roman"/>
-          <w:sz w:val="20"/>
-          <w:szCs w:val="20"/>
-        </w:rPr>
-      </w:pPr>
-    </w:p>
-    <w:p>
-      <w:pPr>
-        <w:spacing w:line="240" w:lineRule="auto"/>
-        <w:jc w:val="both"/>
-        <w:rPr>
-          <w:rStyle w:val="textlayer--absolute"/>
-          <w:rFonts w:ascii="Times New Roman" w:hAnsi="Times New Roman" w:cs="Times New Roman"/>
-          <w:sz w:val="20"/>
-          <w:szCs w:val="20"/>
-        </w:rPr>
-      </w:pPr>
-      <w:r>
-        <w:rPr>
-          <w:rStyle w:val="textlayer--absolute"/>
-          <w:rFonts w:ascii="Times New Roman" w:hAnsi="Times New Roman" w:cs="Times New Roman"/>
-          <w:sz w:val="20"/>
-          <w:szCs w:val="20"/>
-        </w:rPr>
-        <w:t xml:space="preserve">Brackeys </w:t>
-      </w:r>
-      <w:proofErr w:type="spellStart"/>
-      <w:r>
-        <w:rPr>
-          <w:rStyle w:val="textlayer--absolute"/>
-          <w:rFonts w:ascii="Times New Roman" w:hAnsi="Times New Roman" w:cs="Times New Roman"/>
-          <w:sz w:val="20"/>
-          <w:szCs w:val="20"/>
-        </w:rPr>
-        <w:t>github</w:t>
-      </w:r>
-      <w:proofErr w:type="spellEnd"/>
-      <w:r>
-        <w:rPr>
-          <w:rStyle w:val="textlayer--absolute"/>
-          <w:rFonts w:ascii="Times New Roman" w:hAnsi="Times New Roman" w:cs="Times New Roman"/>
-          <w:sz w:val="20"/>
-          <w:szCs w:val="20"/>
-        </w:rPr>
-        <w:t xml:space="preserve">: </w:t>
-      </w:r>
-      <w:hyperlink r:id="rId22" w:history="1">
         <w:r>
           <w:rPr>
             <w:rStyle w:val="Hyperlink"/>
@@ -4781,19 +5104,17 @@
           <w:sz w:val="20"/>
           <w:szCs w:val="20"/>
         </w:rPr>
-        <w:t xml:space="preserve">Unity AI </w:t>
-      </w:r>
-      <w:proofErr w:type="spellStart"/>
-      <w:r>
-        <w:rPr>
-          <w:rStyle w:val="textlayer--absolute"/>
-          <w:rFonts w:ascii="Times New Roman" w:hAnsi="Times New Roman" w:cs="Times New Roman"/>
-          <w:sz w:val="20"/>
-          <w:szCs w:val="20"/>
-        </w:rPr>
-        <w:t>Github</w:t>
-      </w:r>
-      <w:proofErr w:type="spellEnd"/>
+        <w:t>Unity AI</w:t>
+      </w:r>
+      <w:r>
+        <w:rPr>
+          <w:rStyle w:val="textlayer--absolute"/>
+          <w:rFonts w:ascii="Times New Roman" w:hAnsi="Times New Roman" w:cs="Times New Roman"/>
+          <w:sz w:val="20"/>
+          <w:szCs w:val="20"/>
+        </w:rPr>
+        <w:t xml:space="preserve"> Library</w:t>
+      </w:r>
       <w:r>
         <w:rPr>
           <w:rStyle w:val="textlayer--absolute"/>
@@ -4814,7 +5135,7 @@
           <w:szCs w:val="20"/>
         </w:rPr>
       </w:pPr>
-      <w:hyperlink r:id="rId23" w:history="1">
+      <w:hyperlink r:id="rId20" w:history="1">
         <w:r>
           <w:rPr>
             <w:rStyle w:val="Hyperlink"/>
@@ -4825,6 +5146,66 @@
           <w:t>https://github.com/Unity-Technologies/ml-agents</w:t>
         </w:r>
       </w:hyperlink>
+    </w:p>
+    <w:p>
+      <w:pPr>
+        <w:spacing w:line="240" w:lineRule="auto"/>
+        <w:jc w:val="both"/>
+        <w:rPr>
+          <w:rFonts w:ascii="Times New Roman" w:hAnsi="Times New Roman" w:cs="Times New Roman"/>
+          <w:sz w:val="20"/>
+          <w:szCs w:val="20"/>
+        </w:rPr>
+      </w:pPr>
+      <w:r>
+        <w:rPr>
+          <w:rFonts w:ascii="Times New Roman" w:hAnsi="Times New Roman" w:cs="Times New Roman"/>
+          <w:sz w:val="20"/>
+          <w:szCs w:val="20"/>
+        </w:rPr>
+        <w:t>Project Source Files</w:t>
+      </w:r>
+      <w:r>
+        <w:rPr>
+          <w:rFonts w:ascii="Times New Roman" w:hAnsi="Times New Roman" w:cs="Times New Roman"/>
+          <w:sz w:val="20"/>
+          <w:szCs w:val="20"/>
+        </w:rPr>
+        <w:t xml:space="preserve">: </w:t>
+      </w:r>
+    </w:p>
+    <w:p>
+      <w:pPr>
+        <w:spacing w:line="240" w:lineRule="auto"/>
+        <w:jc w:val="both"/>
+        <w:rPr>
+          <w:rFonts w:ascii="Times New Roman" w:hAnsi="Times New Roman" w:cs="Times New Roman"/>
+          <w:sz w:val="20"/>
+          <w:szCs w:val="20"/>
+        </w:rPr>
+      </w:pPr>
+      <w:hyperlink r:id="rId21" w:history="1">
+        <w:r>
+          <w:rPr>
+            <w:rStyle w:val="Hyperlink"/>
+            <w:rFonts w:ascii="Times New Roman" w:hAnsi="Times New Roman" w:cs="Times New Roman"/>
+            <w:sz w:val="20"/>
+            <w:szCs w:val="20"/>
+          </w:rPr>
+          <w:t>https://github.com/illar47/ECE4424FinalProjectCode.git</w:t>
+        </w:r>
+      </w:hyperlink>
+    </w:p>
+    <w:p>
+      <w:pPr>
+        <w:spacing w:line="240" w:lineRule="auto"/>
+        <w:jc w:val="both"/>
+        <w:rPr>
+          <w:rFonts w:ascii="Times New Roman" w:hAnsi="Times New Roman" w:cs="Times New Roman"/>
+          <w:sz w:val="20"/>
+          <w:szCs w:val="20"/>
+        </w:rPr>
+      </w:pPr>
     </w:p>
     <w:p>
       <w:pPr>
@@ -4859,9 +5240,148 @@
 </w:document>
 </file>
 
+<file path=word/endnotes.xml><?xml version="1.0" encoding="utf-8"?>
+<w:endnotes xmlns:wpc="http://schemas.microsoft.com/office/word/2010/wordprocessingCanvas" xmlns:cx="http://schemas.microsoft.com/office/drawing/2014/chartex" xmlns:cx1="http://schemas.microsoft.com/office/drawing/2015/9/8/chartex" xmlns:cx2="http://schemas.microsoft.com/office/drawing/2015/10/21/chartex" xmlns:cx3="http://schemas.microsoft.com/office/drawing/2016/5/9/chartex" xmlns:cx4="http://schemas.microsoft.com/office/drawing/2016/5/10/chartex" xmlns:cx5="http://schemas.microsoft.com/office/drawing/2016/5/11/chartex" xmlns:cx6="http://schemas.microsoft.com/office/drawing/2016/5/12/chartex" xmlns:cx7="http://schemas.microsoft.com/office/drawing/2016/5/13/chartex" xmlns:cx8="http://schemas.microsoft.com/office/drawing/2016/5/14/chartex" xmlns:mc="http://schemas.openxmlformats.org/markup-compatibility/2006" xmlns:aink="http://schemas.microsoft.com/office/drawing/2016/ink" xmlns:am3d="http://schemas.microsoft.com/office/drawing/2017/model3d" xmlns:o="urn:schemas-microsoft-com:office:office" xmlns:oel="http://schemas.microsoft.com/office/2019/extlst" xmlns:r="http://schemas.openxmlformats.org/officeDocument/2006/relationships" xmlns:m="http://schemas.openxmlformats.org/officeDocument/2006/math" xmlns:v="urn:schemas-microsoft-com:vml" xmlns:wp14="http://schemas.microsoft.com/office/word/2010/wordprocessingDrawing" xmlns:wp="http://schemas.openxmlformats.org/drawingml/2006/wordprocessingDrawing" xmlns:w10="urn:schemas-microsoft-com:office:word" xmlns:w="http://schemas.openxmlformats.org/wordprocessingml/2006/main" xmlns:w14="http://schemas.microsoft.com/office/word/2010/wordml" xmlns:w15="http://schemas.microsoft.com/office/word/2012/wordml" xmlns:w16cex="http://schemas.microsoft.com/office/word/2018/wordml/cex" xmlns:w16cid="http://schemas.microsoft.com/office/word/2016/wordml/cid" xmlns:w16="http://schemas.microsoft.com/office/word/2018/wordml" xmlns:w16sdtdh="http://schemas.microsoft.com/office/word/2020/wordml/sdtdatahash" xmlns:w16se="http://schemas.microsoft.com/office/word/2015/wordml/symex" xmlns:wpg="http://schemas.microsoft.com/office/word/2010/wordprocessingGroup" xmlns:wpi="http://schemas.microsoft.com/office/word/2010/wordprocessingInk" xmlns:wne="http://schemas.microsoft.com/office/word/2006/wordml" xmlns:wps="http://schemas.microsoft.com/office/word/2010/wordprocessingShape" mc:Ignorable="w14 w15 w16se w16cid w16 w16cex w16sdtdh wp14">
+  <w:endnote w:type="separator" w:id="-1">
+    <w:p>
+      <w:pPr>
+        <w:spacing w:after="0" w:line="240" w:lineRule="auto"/>
+      </w:pPr>
+      <w:r>
+        <w:separator/>
+      </w:r>
+    </w:p>
+  </w:endnote>
+  <w:endnote w:type="continuationSeparator" w:id="0">
+    <w:p>
+      <w:pPr>
+        <w:spacing w:after="0" w:line="240" w:lineRule="auto"/>
+      </w:pPr>
+      <w:r>
+        <w:continuationSeparator/>
+      </w:r>
+    </w:p>
+  </w:endnote>
+</w:endnotes>
+</file>
+
+<file path=word/footnotes.xml><?xml version="1.0" encoding="utf-8"?>
+<w:footnotes xmlns:wpc="http://schemas.microsoft.com/office/word/2010/wordprocessingCanvas" xmlns:cx="http://schemas.microsoft.com/office/drawing/2014/chartex" xmlns:cx1="http://schemas.microsoft.com/office/drawing/2015/9/8/chartex" xmlns:cx2="http://schemas.microsoft.com/office/drawing/2015/10/21/chartex" xmlns:cx3="http://schemas.microsoft.com/office/drawing/2016/5/9/chartex" xmlns:cx4="http://schemas.microsoft.com/office/drawing/2016/5/10/chartex" xmlns:cx5="http://schemas.microsoft.com/office/drawing/2016/5/11/chartex" xmlns:cx6="http://schemas.microsoft.com/office/drawing/2016/5/12/chartex" xmlns:cx7="http://schemas.microsoft.com/office/drawing/2016/5/13/chartex" xmlns:cx8="http://schemas.microsoft.com/office/drawing/2016/5/14/chartex" xmlns:mc="http://schemas.openxmlformats.org/markup-compatibility/2006" xmlns:aink="http://schemas.microsoft.com/office/drawing/2016/ink" xmlns:am3d="http://schemas.microsoft.com/office/drawing/2017/model3d" xmlns:o="urn:schemas-microsoft-com:office:office" xmlns:oel="http://schemas.microsoft.com/office/2019/extlst" xmlns:r="http://schemas.openxmlformats.org/officeDocument/2006/relationships" xmlns:m="http://schemas.openxmlformats.org/officeDocument/2006/math" xmlns:v="urn:schemas-microsoft-com:vml" xmlns:wp14="http://schemas.microsoft.com/office/word/2010/wordprocessingDrawing" xmlns:wp="http://schemas.openxmlformats.org/drawingml/2006/wordprocessingDrawing" xmlns:w10="urn:schemas-microsoft-com:office:word" xmlns:w="http://schemas.openxmlformats.org/wordprocessingml/2006/main" xmlns:w14="http://schemas.microsoft.com/office/word/2010/wordml" xmlns:w15="http://schemas.microsoft.com/office/word/2012/wordml" xmlns:w16cex="http://schemas.microsoft.com/office/word/2018/wordml/cex" xmlns:w16cid="http://schemas.microsoft.com/office/word/2016/wordml/cid" xmlns:w16="http://schemas.microsoft.com/office/word/2018/wordml" xmlns:w16sdtdh="http://schemas.microsoft.com/office/word/2020/wordml/sdtdatahash" xmlns:w16se="http://schemas.microsoft.com/office/word/2015/wordml/symex" xmlns:wpg="http://schemas.microsoft.com/office/word/2010/wordprocessingGroup" xmlns:wpi="http://schemas.microsoft.com/office/word/2010/wordprocessingInk" xmlns:wne="http://schemas.microsoft.com/office/word/2006/wordml" xmlns:wps="http://schemas.microsoft.com/office/word/2010/wordprocessingShape" mc:Ignorable="w14 w15 w16se w16cid w16 w16cex w16sdtdh wp14">
+  <w:footnote w:type="separator" w:id="-1">
+    <w:p>
+      <w:pPr>
+        <w:spacing w:after="0" w:line="240" w:lineRule="auto"/>
+      </w:pPr>
+      <w:r>
+        <w:separator/>
+      </w:r>
+    </w:p>
+  </w:footnote>
+  <w:footnote w:type="continuationSeparator" w:id="0">
+    <w:p>
+      <w:pPr>
+        <w:spacing w:after="0" w:line="240" w:lineRule="auto"/>
+      </w:pPr>
+      <w:r>
+        <w:continuationSeparator/>
+      </w:r>
+    </w:p>
+  </w:footnote>
+</w:footnotes>
+</file>
+
 <file path=word/numbering.xml><?xml version="1.0" encoding="utf-8"?>
 <w:numbering xmlns:wpc="http://schemas.microsoft.com/office/word/2010/wordprocessingCanvas" xmlns:cx="http://schemas.microsoft.com/office/drawing/2014/chartex" xmlns:cx1="http://schemas.microsoft.com/office/drawing/2015/9/8/chartex" xmlns:cx2="http://schemas.microsoft.com/office/drawing/2015/10/21/chartex" xmlns:cx3="http://schemas.microsoft.com/office/drawing/2016/5/9/chartex" xmlns:cx4="http://schemas.microsoft.com/office/drawing/2016/5/10/chartex" xmlns:cx5="http://schemas.microsoft.com/office/drawing/2016/5/11/chartex" xmlns:cx6="http://schemas.microsoft.com/office/drawing/2016/5/12/chartex" xmlns:cx7="http://schemas.microsoft.com/office/drawing/2016/5/13/chartex" xmlns:cx8="http://schemas.microsoft.com/office/drawing/2016/5/14/chartex" xmlns:mc="http://schemas.openxmlformats.org/markup-compatibility/2006" xmlns:aink="http://schemas.microsoft.com/office/drawing/2016/ink" xmlns:am3d="http://schemas.microsoft.com/office/drawing/2017/model3d" xmlns:o="urn:schemas-microsoft-com:office:office" xmlns:oel="http://schemas.microsoft.com/office/2019/extlst" xmlns:r="http://schemas.openxmlformats.org/officeDocument/2006/relationships" xmlns:m="http://schemas.openxmlformats.org/officeDocument/2006/math" xmlns:v="urn:schemas-microsoft-com:vml" xmlns:wp14="http://schemas.microsoft.com/office/word/2010/wordprocessingDrawing" xmlns:wp="http://schemas.openxmlformats.org/drawingml/2006/wordprocessingDrawing" xmlns:w10="urn:schemas-microsoft-com:office:word" xmlns:w="http://schemas.openxmlformats.org/wordprocessingml/2006/main" xmlns:w14="http://schemas.microsoft.com/office/word/2010/wordml" xmlns:w15="http://schemas.microsoft.com/office/word/2012/wordml" xmlns:w16cex="http://schemas.microsoft.com/office/word/2018/wordml/cex" xmlns:w16cid="http://schemas.microsoft.com/office/word/2016/wordml/cid" xmlns:w16="http://schemas.microsoft.com/office/word/2018/wordml" xmlns:w16sdtdh="http://schemas.microsoft.com/office/word/2020/wordml/sdtdatahash" xmlns:w16se="http://schemas.microsoft.com/office/word/2015/wordml/symex" xmlns:wpg="http://schemas.microsoft.com/office/word/2010/wordprocessingGroup" xmlns:wpi="http://schemas.microsoft.com/office/word/2010/wordprocessingInk" xmlns:wne="http://schemas.microsoft.com/office/word/2006/wordml" xmlns:wps="http://schemas.microsoft.com/office/word/2010/wordprocessingShape" mc:Ignorable="w14 w15 w16se w16cid w16 w16cex w16sdtdh wp14">
   <w:abstractNum w:abstractNumId="0" w15:restartNumberingAfterBreak="0">
+    <w:nsid w:val="3C670ED3"/>
+    <w:multiLevelType w:val="hybridMultilevel"/>
+    <w:tmpl w:val="BA64040C"/>
+    <w:lvl w:ilvl="0" w:tplc="47143F8A">
+      <w:start w:val="1"/>
+      <w:numFmt w:val="decimal"/>
+      <w:lvlText w:val="[%1]"/>
+      <w:lvlJc w:val="left"/>
+      <w:pPr>
+        <w:ind w:left="720" w:hanging="360"/>
+      </w:pPr>
+      <w:rPr>
+        <w:rFonts w:hint="default"/>
+      </w:rPr>
+    </w:lvl>
+    <w:lvl w:ilvl="1" w:tplc="04090019">
+      <w:start w:val="1"/>
+      <w:numFmt w:val="lowerLetter"/>
+      <w:lvlText w:val="%2."/>
+      <w:lvlJc w:val="left"/>
+      <w:pPr>
+        <w:ind w:left="1440" w:hanging="360"/>
+      </w:pPr>
+    </w:lvl>
+    <w:lvl w:ilvl="2" w:tplc="0409001B" w:tentative="1">
+      <w:start w:val="1"/>
+      <w:numFmt w:val="lowerRoman"/>
+      <w:lvlText w:val="%3."/>
+      <w:lvlJc w:val="right"/>
+      <w:pPr>
+        <w:ind w:left="2160" w:hanging="180"/>
+      </w:pPr>
+    </w:lvl>
+    <w:lvl w:ilvl="3" w:tplc="0409000F" w:tentative="1">
+      <w:start w:val="1"/>
+      <w:numFmt w:val="decimal"/>
+      <w:lvlText w:val="%4."/>
+      <w:lvlJc w:val="left"/>
+      <w:pPr>
+        <w:ind w:left="2880" w:hanging="360"/>
+      </w:pPr>
+    </w:lvl>
+    <w:lvl w:ilvl="4" w:tplc="04090019" w:tentative="1">
+      <w:start w:val="1"/>
+      <w:numFmt w:val="lowerLetter"/>
+      <w:lvlText w:val="%5."/>
+      <w:lvlJc w:val="left"/>
+      <w:pPr>
+        <w:ind w:left="3600" w:hanging="360"/>
+      </w:pPr>
+    </w:lvl>
+    <w:lvl w:ilvl="5" w:tplc="0409001B" w:tentative="1">
+      <w:start w:val="1"/>
+      <w:numFmt w:val="lowerRoman"/>
+      <w:lvlText w:val="%6."/>
+      <w:lvlJc w:val="right"/>
+      <w:pPr>
+        <w:ind w:left="4320" w:hanging="180"/>
+      </w:pPr>
+    </w:lvl>
+    <w:lvl w:ilvl="6" w:tplc="0409000F" w:tentative="1">
+      <w:start w:val="1"/>
+      <w:numFmt w:val="decimal"/>
+      <w:lvlText w:val="%7."/>
+      <w:lvlJc w:val="left"/>
+      <w:pPr>
+        <w:ind w:left="5040" w:hanging="360"/>
+      </w:pPr>
+    </w:lvl>
+    <w:lvl w:ilvl="7" w:tplc="04090019" w:tentative="1">
+      <w:start w:val="1"/>
+      <w:numFmt w:val="lowerLetter"/>
+      <w:lvlText w:val="%8."/>
+      <w:lvlJc w:val="left"/>
+      <w:pPr>
+        <w:ind w:left="5760" w:hanging="360"/>
+      </w:pPr>
+    </w:lvl>
+    <w:lvl w:ilvl="8" w:tplc="0409001B" w:tentative="1">
+      <w:start w:val="1"/>
+      <w:numFmt w:val="lowerRoman"/>
+      <w:lvlText w:val="%9."/>
+      <w:lvlJc w:val="right"/>
+      <w:pPr>
+        <w:ind w:left="6480" w:hanging="180"/>
+      </w:pPr>
+    </w:lvl>
+  </w:abstractNum>
+  <w:abstractNum w:abstractNumId="1" w15:restartNumberingAfterBreak="0">
     <w:nsid w:val="4DF45C7C"/>
     <w:multiLevelType w:val="hybridMultilevel"/>
     <w:tmpl w:val="BB36780A"/>
@@ -4973,7 +5493,7 @@
       </w:rPr>
     </w:lvl>
   </w:abstractNum>
-  <w:abstractNum w:abstractNumId="1" w15:restartNumberingAfterBreak="0">
+  <w:abstractNum w:abstractNumId="2" w15:restartNumberingAfterBreak="0">
     <w:nsid w:val="717570DB"/>
     <w:multiLevelType w:val="hybridMultilevel"/>
     <w:tmpl w:val="2D9ABB54"/>
@@ -5063,10 +5583,13 @@
     </w:lvl>
   </w:abstractNum>
   <w:num w:numId="1" w16cid:durableId="1681272842">
-    <w:abstractNumId w:val="0"/>
+    <w:abstractNumId w:val="1"/>
   </w:num>
   <w:num w:numId="2" w16cid:durableId="272328526">
-    <w:abstractNumId w:val="1"/>
+    <w:abstractNumId w:val="2"/>
+  </w:num>
+  <w:num w:numId="3" w16cid:durableId="17237306">
+    <w:abstractNumId w:val="0"/>
   </w:num>
 </w:numbering>
 </file>
@@ -5582,6 +6105,50 @@
       <w:u w:val="single"/>
     </w:rPr>
   </w:style>
+  <w:style w:type="paragraph" w:styleId="Header">
+    <w:name w:val="header"/>
+    <w:basedOn w:val="Normal"/>
+    <w:link w:val="HeaderChar"/>
+    <w:uiPriority w:val="99"/>
+    <w:unhideWhenUsed/>
+    <w:rsid w:val="009D18FE"/>
+    <w:pPr>
+      <w:tabs>
+        <w:tab w:val="center" w:pos="4680"/>
+        <w:tab w:val="right" w:pos="9360"/>
+      </w:tabs>
+      <w:spacing w:after="0" w:line="240" w:lineRule="auto"/>
+    </w:pPr>
+  </w:style>
+  <w:style w:type="character" w:customStyle="1" w:styleId="HeaderChar">
+    <w:name w:val="Header Char"/>
+    <w:basedOn w:val="DefaultParagraphFont"/>
+    <w:link w:val="Header"/>
+    <w:uiPriority w:val="99"/>
+    <w:rsid w:val="009D18FE"/>
+  </w:style>
+  <w:style w:type="paragraph" w:styleId="Footer">
+    <w:name w:val="footer"/>
+    <w:basedOn w:val="Normal"/>
+    <w:link w:val="FooterChar"/>
+    <w:uiPriority w:val="99"/>
+    <w:unhideWhenUsed/>
+    <w:rsid w:val="009D18FE"/>
+    <w:pPr>
+      <w:tabs>
+        <w:tab w:val="center" w:pos="4680"/>
+        <w:tab w:val="right" w:pos="9360"/>
+      </w:tabs>
+      <w:spacing w:after="0" w:line="240" w:lineRule="auto"/>
+    </w:pPr>
+  </w:style>
+  <w:style w:type="character" w:customStyle="1" w:styleId="FooterChar">
+    <w:name w:val="Footer Char"/>
+    <w:basedOn w:val="DefaultParagraphFont"/>
+    <w:link w:val="Footer"/>
+    <w:uiPriority w:val="99"/>
+    <w:rsid w:val="009D18FE"/>
+  </w:style>
 </w:styles>
 </file>
 

</xml_diff>